<commit_message>
Updated How to Run
</commit_message>
<xml_diff>
--- a/pdpython_model/How to Run.docx
+++ b/pdpython_model/How to Run.docx
@@ -382,7 +382,7 @@
           <w:rPr>
             <w:rStyle w:val="Hyperlink"/>
           </w:rPr>
-          <w:t>https://github.com/seifely/pdpython/tree/master</w:t>
+          <w:t>https://github.com/seifely/pdpythonRunAtHome</w:t>
         </w:r>
       </w:hyperlink>
       <w:r>
@@ -1079,7 +1079,15 @@
         <w:t>R</w:t>
       </w:r>
       <w:r>
-        <w:t xml:space="preserve"> payoffs. If no particular parameter/s are specified in the batchrun section, the simulation will use whatever is hard-coded as the default for that parameter. Within these lists, commas separate each parameter value.</w:t>
+        <w:t xml:space="preserve"> payoffs. If no particular parameter/s are specified in the </w:t>
+      </w:r>
+      <w:proofErr w:type="spellStart"/>
+      <w:r>
+        <w:t>batchrun</w:t>
+      </w:r>
+      <w:proofErr w:type="spellEnd"/>
+      <w:r>
+        <w:t xml:space="preserve"> section, the simulation will use whatever is hard-coded as the default for that parameter. Within these lists, commas separate each parameter value.</w:t>
       </w:r>
     </w:p>
     <w:p>
@@ -2023,7 +2031,15 @@
         <w:t xml:space="preserve"> specified </w:t>
       </w:r>
       <w:r>
-        <w:t>in the batchrun section, the simulation will use whatever is hard-coded as the default for that parameter.</w:t>
+        <w:t xml:space="preserve">in the </w:t>
+      </w:r>
+      <w:proofErr w:type="spellStart"/>
+      <w:r>
+        <w:t>batchrun</w:t>
+      </w:r>
+      <w:proofErr w:type="spellEnd"/>
+      <w:r>
+        <w:t xml:space="preserve"> section, the simulation will use whatever is hard-coded as the default for that parameter.</w:t>
       </w:r>
       <w:r>
         <w:t xml:space="preserve"> Within these lists, commas separate each parameter value.</w:t>

</xml_diff>

<commit_message>
Updated How_to_Run with more detail
</commit_message>
<xml_diff>
--- a/pdpython_model/How to Run.docx
+++ b/pdpython_model/How to Run.docx
@@ -363,6 +363,10 @@
     <w:p>
       <w:pPr>
         <w:ind w:left="720"/>
+        <w:rPr>
+          <w:i/>
+          <w:iCs/>
+        </w:rPr>
       </w:pPr>
       <w:r>
         <w:rPr>
@@ -377,6 +381,23 @@
           <w:iCs/>
         </w:rPr>
         <w:t>ython [filename.py]</w:t>
+      </w:r>
+    </w:p>
+    <w:p>
+      <w:pPr>
+        <w:ind w:left="720"/>
+        <w:rPr>
+          <w:i/>
+          <w:iCs/>
+        </w:rPr>
+      </w:pPr>
+    </w:p>
+    <w:p>
+      <w:pPr>
+        <w:ind w:left="720"/>
+      </w:pPr>
+      <w:r>
+        <w:t>To deactivate a virtual environment currently being used, simply use the command ‘deactivate’.</w:t>
       </w:r>
     </w:p>
     <w:p/>
@@ -601,7 +622,6 @@
         <w:rPr>
           <w:noProof/>
         </w:rPr>
-        <w:lastRenderedPageBreak/>
         <w:drawing>
           <wp:anchor distT="0" distB="0" distL="114300" distR="114300" simplePos="0" relativeHeight="251660288" behindDoc="0" locked="0" layoutInCell="1" allowOverlap="1" wp14:anchorId="58483739" wp14:editId="31DB43D4">
             <wp:simplePos x="0" y="0"/>
@@ -800,6 +820,7 @@
         <w:rPr>
           <w:noProof/>
         </w:rPr>
+        <w:lastRenderedPageBreak/>
         <w:drawing>
           <wp:inline distT="0" distB="0" distL="0" distR="0" wp14:anchorId="104D7A2C" wp14:editId="2141922E">
             <wp:extent cx="5731510" cy="4562475"/>
@@ -1056,6 +1077,7 @@
     </w:p>
     <w:p>
       <w:r>
+        <w:lastRenderedPageBreak/>
         <w:t>Some of the input parameters for the simulation, such as memory size for learning agents and whether this memory has paired ‘chunks’ in it or single values, are not available to be altered in the visua</w:t>
       </w:r>
       <w:r>
@@ -1187,19 +1209,15 @@
         <w:t>x</w:t>
       </w:r>
       <w:r>
-        <w:t>), and the time step length of each simulation! These can be set under the ‘br = BatchRunner(</w:t>
+        <w:t xml:space="preserve">), and the time step length of each simulation! These can be set under the ‘br = </w:t>
       </w:r>
       <w:proofErr w:type="gramStart"/>
       <w:r>
-        <w:t>PDModel,…</w:t>
+        <w:t>BatchRunner(</w:t>
       </w:r>
       <w:proofErr w:type="gramEnd"/>
       <w:r>
-        <w:t xml:space="preserve">’ section of code, as seen in the screenshot </w:t>
-      </w:r>
-      <w:r>
-        <w:lastRenderedPageBreak/>
-        <w:t xml:space="preserve">below. The value </w:t>
+        <w:t xml:space="preserve">PDModel,…’ section of code, as seen in the screenshot below. The value </w:t>
       </w:r>
       <w:r>
         <w:rPr>
@@ -1509,6 +1527,7 @@
     </w:p>
     <w:p>
       <w:r>
+        <w:lastRenderedPageBreak/>
         <w:t xml:space="preserve">The visual version of the code does </w:t>
       </w:r>
       <w:r>
@@ -1549,7 +1568,6 @@
         <w:rPr>
           <w:noProof/>
         </w:rPr>
-        <w:lastRenderedPageBreak/>
         <w:drawing>
           <wp:inline distT="0" distB="0" distL="0" distR="0" wp14:anchorId="78CB1F9F" wp14:editId="532D7F2A">
             <wp:extent cx="5731510" cy="4476750"/>
@@ -1710,6 +1728,7 @@
           <w:i/>
           <w:iCs/>
         </w:rPr>
+        <w:lastRenderedPageBreak/>
         <w:t>Whenever the graph updates</w:t>
       </w:r>
       <w:r>
@@ -1875,16 +1894,7 @@
           <w:iCs/>
           <w:color w:val="767171" w:themeColor="background2" w:themeShade="80"/>
         </w:rPr>
-        <w:t xml:space="preserve">the initial graph </w:t>
-      </w:r>
-      <w:r>
-        <w:rPr>
-          <w:i/>
-          <w:iCs/>
-          <w:color w:val="767171" w:themeColor="background2" w:themeShade="80"/>
-        </w:rPr>
-        <w:lastRenderedPageBreak/>
-        <w:t>connectivity likelihood</w:t>
+        <w:t>the initial graph connectivity likelihood</w:t>
       </w:r>
       <w:r>
         <w:t xml:space="preserve"> + </w:t>
@@ -2037,15 +2047,7 @@
     </w:p>
     <w:p>
       <w:r>
-        <w:t xml:space="preserve">Some of the input parameters for the simulation, such as memory size for learning agents and whether this memory has paired ‘chunks’ in it or single values, are not available to be altered in the visualiser inputs; this is because they are </w:t>
-      </w:r>
-      <w:proofErr w:type="gramStart"/>
-      <w:r>
-        <w:t>linked, and</w:t>
-      </w:r>
-      <w:proofErr w:type="gramEnd"/>
-      <w:r>
-        <w:t xml:space="preserve"> changing one without changing another suitably will cause the simulation to crash or simply not run altogether.</w:t>
+        <w:t>Some of the input parameters for the simulation, such as memory size for learning agents and whether this memory has paired ‘chunks’ in it or single values, are not available to be altered in the visualiser inputs; this is because they are linked, and changing one without changing another suitably will cause the simulation to crash or simply not run altogether.</w:t>
       </w:r>
     </w:p>
     <w:p/>
@@ -2211,6 +2213,7 @@
     </w:p>
     <w:p>
       <w:r>
+        <w:lastRenderedPageBreak/>
         <w:t xml:space="preserve">The other variables that must be altered for the </w:t>
       </w:r>
       <w:r>
@@ -2240,15 +2243,15 @@
         <w:t xml:space="preserve">, and the time step length of each simulation! These can be set under </w:t>
       </w:r>
       <w:r>
-        <w:t>the ‘br = BatchRunner(</w:t>
+        <w:t xml:space="preserve">the ‘br = </w:t>
       </w:r>
       <w:proofErr w:type="gramStart"/>
       <w:r>
-        <w:t>PDModel,…</w:t>
+        <w:t>BatchRunner(</w:t>
       </w:r>
       <w:proofErr w:type="gramEnd"/>
       <w:r>
-        <w:t xml:space="preserve">’ section of code, as seen in the screenshot below. The </w:t>
+        <w:t xml:space="preserve">PDModel,…’ section of code, as seen in the screenshot below. The </w:t>
       </w:r>
       <w:r>
         <w:t xml:space="preserve">value </w:t>
@@ -2280,7 +2283,6 @@
         <w:rPr>
           <w:noProof/>
         </w:rPr>
-        <w:lastRenderedPageBreak/>
         <w:drawing>
           <wp:inline distT="0" distB="0" distL="0" distR="0" wp14:anchorId="777D1970" wp14:editId="4272FE8A">
             <wp:extent cx="5731510" cy="1180465"/>
@@ -2327,25 +2329,28 @@
       </w:pPr>
     </w:p>
     <w:p>
-      <w:pPr>
+      <w:r>
+        <w:t xml:space="preserve">Once you have set these parameters, run the ‘fixed_random_batchrun.py’ file. </w:t>
+      </w:r>
+      <w:r>
+        <w:t xml:space="preserve">Data will output in the form of a) .CSV files for each agent in each simulation, and b) .PNG and .HTML files for the graph visualisation records. </w:t>
+      </w:r>
+      <w:proofErr w:type="gramStart"/>
+      <w:r>
+        <w:t>Both of these</w:t>
+      </w:r>
+      <w:proofErr w:type="gramEnd"/>
+      <w:r>
+        <w:t xml:space="preserve"> will automatically save to the current folder as they are generated. </w:t>
+      </w:r>
+      <w:r>
         <w:rPr>
           <w:b/>
           <w:bCs/>
-        </w:rPr>
-      </w:pPr>
-      <w:r>
-        <w:t xml:space="preserve">Once you have set these parameters, run the ‘fixed_random_batchrun.py’ file. </w:t>
-      </w:r>
-      <w:r>
-        <w:t xml:space="preserve">Data will output in the form of a) .CSV files for each agent in each simulation, and b) .PNG and .HTML files for the graph visualisation records. </w:t>
-      </w:r>
-      <w:proofErr w:type="gramStart"/>
-      <w:r>
-        <w:t>Both of these</w:t>
-      </w:r>
-      <w:proofErr w:type="gramEnd"/>
-      <w:r>
-        <w:t xml:space="preserve"> will automatically save to the current folder as they are generated. </w:t>
+          <w:i/>
+          <w:iCs/>
+        </w:rPr>
+        <w:t xml:space="preserve">WARNING: Do not open any of the .CSV files whilst the simulation is still running, as it will cause the sim to crash </w:t>
       </w:r>
       <w:r>
         <w:rPr>
@@ -2354,7 +2359,7 @@
           <w:i/>
           <w:iCs/>
         </w:rPr>
-        <w:t xml:space="preserve">WARNING: Do not open any of the .CSV files whilst the simulation is still running, as it will cause the sim to crash </w:t>
+        <w:t>–</w:t>
       </w:r>
       <w:r>
         <w:rPr>
@@ -2363,7 +2368,7 @@
           <w:i/>
           <w:iCs/>
         </w:rPr>
-        <w:t>–</w:t>
+        <w:t xml:space="preserve"> </w:t>
       </w:r>
       <w:r>
         <w:rPr>
@@ -2372,20 +2377,1384 @@
           <w:i/>
           <w:iCs/>
         </w:rPr>
+        <w:t>the sim requires to read/write to each file as each simulation step occurs, and this is not possible if the file is open.</w:t>
+      </w:r>
+      <w:r>
         <w:t xml:space="preserve"> </w:t>
       </w:r>
-      <w:r>
+    </w:p>
+    <w:p/>
+    <w:p>
+      <w:pPr>
+        <w:jc w:val="center"/>
+        <w:rPr>
+          <w:i/>
+          <w:iCs/>
+        </w:rPr>
+      </w:pPr>
+      <w:r>
+        <w:rPr>
+          <w:i/>
+          <w:iCs/>
+        </w:rPr>
+        <w:t>Guide to Outputs</w:t>
+      </w:r>
+    </w:p>
+    <w:tbl>
+      <w:tblPr>
+        <w:tblStyle w:val="TableGrid"/>
+        <w:tblW w:w="0" w:type="auto"/>
+        <w:tblLook w:val="04A0" w:firstRow="1" w:lastRow="0" w:firstColumn="1" w:lastColumn="0" w:noHBand="0" w:noVBand="1"/>
+      </w:tblPr>
+      <w:tblGrid>
+        <w:gridCol w:w="4508"/>
+        <w:gridCol w:w="4508"/>
+      </w:tblGrid>
+      <w:tr>
+        <w:tc>
+          <w:tcPr>
+            <w:tcW w:w="4508" w:type="dxa"/>
+          </w:tcPr>
+          <w:p>
+            <w:pPr>
+              <w:jc w:val="center"/>
+              <w:rPr>
+                <w:b/>
+                <w:bCs/>
+                <w:i/>
+                <w:iCs/>
+              </w:rPr>
+            </w:pPr>
+            <w:r>
+              <w:rPr>
+                <w:b/>
+                <w:bCs/>
+                <w:i/>
+                <w:iCs/>
+              </w:rPr>
+              <w:t>Simulation Type</w:t>
+            </w:r>
+          </w:p>
+        </w:tc>
+        <w:tc>
+          <w:tcPr>
+            <w:tcW w:w="4508" w:type="dxa"/>
+          </w:tcPr>
+          <w:p>
+            <w:pPr>
+              <w:jc w:val="center"/>
+            </w:pPr>
+            <w:r>
+              <w:rPr>
+                <w:b/>
+                <w:bCs/>
+                <w:i/>
+                <w:iCs/>
+              </w:rPr>
+              <w:t>Outputs</w:t>
+            </w:r>
+          </w:p>
+        </w:tc>
+      </w:tr>
+      <w:tr>
+        <w:tc>
+          <w:tcPr>
+            <w:tcW w:w="4508" w:type="dxa"/>
+          </w:tcPr>
+          <w:p>
+            <w:pPr>
+              <w:spacing w:line="276" w:lineRule="auto"/>
+              <w:jc w:val="center"/>
+            </w:pPr>
+            <w:r>
+              <w:t xml:space="preserve">2D Lattice </w:t>
+            </w:r>
+            <w:r>
+              <w:t>Visual</w:t>
+            </w:r>
+          </w:p>
+        </w:tc>
+        <w:tc>
+          <w:tcPr>
+            <w:tcW w:w="4508" w:type="dxa"/>
+          </w:tcPr>
+          <w:p>
+            <w:pPr>
+              <w:spacing w:line="276" w:lineRule="auto"/>
+            </w:pPr>
+            <w:r>
+              <w:t>If ‘Collect Data’ is turned on:</w:t>
+            </w:r>
+          </w:p>
+          <w:p>
+            <w:pPr>
+              <w:pStyle w:val="ListParagraph"/>
+              <w:numPr>
+                <w:ilvl w:val="0"/>
+                <w:numId w:val="3"/>
+              </w:numPr>
+              <w:spacing w:line="276" w:lineRule="auto"/>
+            </w:pPr>
+            <w:r>
+              <w:t>Output CSVs for each individual agent</w:t>
+            </w:r>
+          </w:p>
+          <w:p>
+            <w:pPr>
+              <w:pStyle w:val="ListParagraph"/>
+              <w:numPr>
+                <w:ilvl w:val="0"/>
+                <w:numId w:val="3"/>
+              </w:numPr>
+              <w:spacing w:line="276" w:lineRule="auto"/>
+            </w:pPr>
+            <w:r>
+              <w:t>Output CSV for the model (LEGACY – Could be upgraded)</w:t>
+            </w:r>
+          </w:p>
+        </w:tc>
+      </w:tr>
+      <w:tr>
+        <w:tc>
+          <w:tcPr>
+            <w:tcW w:w="4508" w:type="dxa"/>
+          </w:tcPr>
+          <w:p>
+            <w:pPr>
+              <w:spacing w:line="276" w:lineRule="auto"/>
+              <w:jc w:val="center"/>
+            </w:pPr>
+            <w:r>
+              <w:t>2D Lattice Batch</w:t>
+            </w:r>
+            <w:r>
+              <w:t xml:space="preserve"> R</w:t>
+            </w:r>
+            <w:r>
+              <w:t>un</w:t>
+            </w:r>
+          </w:p>
+        </w:tc>
+        <w:tc>
+          <w:tcPr>
+            <w:tcW w:w="4508" w:type="dxa"/>
+          </w:tcPr>
+          <w:p>
+            <w:pPr>
+              <w:pStyle w:val="ListParagraph"/>
+              <w:numPr>
+                <w:ilvl w:val="0"/>
+                <w:numId w:val="3"/>
+              </w:numPr>
+              <w:spacing w:line="276" w:lineRule="auto"/>
+            </w:pPr>
+            <w:r>
+              <w:t>Output CSVs for each individual agent</w:t>
+            </w:r>
+          </w:p>
+          <w:p>
+            <w:pPr>
+              <w:pStyle w:val="ListParagraph"/>
+              <w:numPr>
+                <w:ilvl w:val="0"/>
+                <w:numId w:val="3"/>
+              </w:numPr>
+              <w:spacing w:line="276" w:lineRule="auto"/>
+            </w:pPr>
+            <w:r>
+              <w:t>Output CSV for the model (LEGACY – Could be upgraded)</w:t>
+            </w:r>
+          </w:p>
+        </w:tc>
+      </w:tr>
+      <w:tr>
+        <w:tc>
+          <w:tcPr>
+            <w:tcW w:w="4508" w:type="dxa"/>
+          </w:tcPr>
+          <w:p>
+            <w:pPr>
+              <w:spacing w:line="276" w:lineRule="auto"/>
+              <w:jc w:val="center"/>
+            </w:pPr>
+            <w:r>
+              <w:t>Random Graph Visual</w:t>
+            </w:r>
+          </w:p>
+        </w:tc>
+        <w:tc>
+          <w:tcPr>
+            <w:tcW w:w="4508" w:type="dxa"/>
+          </w:tcPr>
+          <w:p>
+            <w:pPr>
+              <w:pStyle w:val="ListParagraph"/>
+              <w:numPr>
+                <w:ilvl w:val="0"/>
+                <w:numId w:val="3"/>
+              </w:numPr>
+              <w:spacing w:line="276" w:lineRule="auto"/>
+            </w:pPr>
+            <w:r>
+              <w:t>Output CSVs for each individual agent</w:t>
+            </w:r>
+          </w:p>
+          <w:p>
+            <w:pPr>
+              <w:pStyle w:val="ListParagraph"/>
+              <w:numPr>
+                <w:ilvl w:val="0"/>
+                <w:numId w:val="3"/>
+              </w:numPr>
+              <w:spacing w:line="276" w:lineRule="auto"/>
+            </w:pPr>
+            <w:r>
+              <w:t>Output CSV for the model (LEGACY – Could be upgraded)</w:t>
+            </w:r>
+          </w:p>
+          <w:p>
+            <w:pPr>
+              <w:pStyle w:val="ListParagraph"/>
+              <w:numPr>
+                <w:ilvl w:val="0"/>
+                <w:numId w:val="3"/>
+              </w:numPr>
+              <w:spacing w:line="276" w:lineRule="auto"/>
+            </w:pPr>
+            <w:r>
+              <w:t>Initialisation graph visual .PNG</w:t>
+            </w:r>
+          </w:p>
+          <w:p>
+            <w:pPr>
+              <w:pStyle w:val="ListParagraph"/>
+              <w:numPr>
+                <w:ilvl w:val="0"/>
+                <w:numId w:val="3"/>
+              </w:numPr>
+              <w:spacing w:line="276" w:lineRule="auto"/>
+            </w:pPr>
+            <w:r>
+              <w:t>Initialisation graph visual .html (this will rewrite itself each time the network restructures)</w:t>
+            </w:r>
+          </w:p>
+        </w:tc>
+      </w:tr>
+      <w:tr>
+        <w:tc>
+          <w:tcPr>
+            <w:tcW w:w="4508" w:type="dxa"/>
+          </w:tcPr>
+          <w:p>
+            <w:pPr>
+              <w:spacing w:line="276" w:lineRule="auto"/>
+              <w:jc w:val="center"/>
+            </w:pPr>
+            <w:r>
+              <w:t>Random Graph Batch Run</w:t>
+            </w:r>
+          </w:p>
+        </w:tc>
+        <w:tc>
+          <w:tcPr>
+            <w:tcW w:w="4508" w:type="dxa"/>
+          </w:tcPr>
+          <w:p>
+            <w:pPr>
+              <w:pStyle w:val="ListParagraph"/>
+              <w:numPr>
+                <w:ilvl w:val="0"/>
+                <w:numId w:val="3"/>
+              </w:numPr>
+              <w:spacing w:line="276" w:lineRule="auto"/>
+            </w:pPr>
+            <w:r>
+              <w:t>Output CSVs for each individual agent</w:t>
+            </w:r>
+          </w:p>
+          <w:p>
+            <w:pPr>
+              <w:pStyle w:val="ListParagraph"/>
+              <w:numPr>
+                <w:ilvl w:val="0"/>
+                <w:numId w:val="3"/>
+              </w:numPr>
+              <w:spacing w:line="276" w:lineRule="auto"/>
+            </w:pPr>
+            <w:r>
+              <w:t>Output CSV for the model (LEGACY – Could be upgraded)</w:t>
+            </w:r>
+          </w:p>
+          <w:p>
+            <w:pPr>
+              <w:pStyle w:val="ListParagraph"/>
+              <w:numPr>
+                <w:ilvl w:val="0"/>
+                <w:numId w:val="3"/>
+              </w:numPr>
+              <w:spacing w:line="276" w:lineRule="auto"/>
+            </w:pPr>
+            <w:r>
+              <w:t>Initialisation graph</w:t>
+            </w:r>
+            <w:r>
+              <w:t xml:space="preserve"> visual .PNG</w:t>
+            </w:r>
+          </w:p>
+          <w:p>
+            <w:pPr>
+              <w:pStyle w:val="ListParagraph"/>
+              <w:numPr>
+                <w:ilvl w:val="0"/>
+                <w:numId w:val="3"/>
+              </w:numPr>
+              <w:spacing w:line="276" w:lineRule="auto"/>
+            </w:pPr>
+            <w:r>
+              <w:t>Initialisation graph visual .html (this will rewrite itself each time the network restructures)</w:t>
+            </w:r>
+          </w:p>
+        </w:tc>
+      </w:tr>
+    </w:tbl>
+    <w:p>
+      <w:pPr>
         <w:rPr>
           <w:b/>
           <w:bCs/>
-          <w:i/>
-          <w:iCs/>
-        </w:rPr>
-        <w:t>the sim requires to read/write to each file as each simulation step occurs, and this is not possible if the file is open.</w:t>
-      </w:r>
-      <w:r>
-        <w:t xml:space="preserve"> </w:t>
-      </w:r>
+        </w:rPr>
+      </w:pPr>
+    </w:p>
+    <w:p>
+      <w:pPr>
+        <w:jc w:val="center"/>
+        <w:rPr>
+          <w:i/>
+          <w:iCs/>
+        </w:rPr>
+      </w:pPr>
+      <w:r>
+        <w:rPr>
+          <w:i/>
+          <w:iCs/>
+        </w:rPr>
+        <w:t>Guide to Agent Output .CSV Files</w:t>
+      </w:r>
+      <w:r>
+        <w:rPr>
+          <w:i/>
+          <w:iCs/>
+        </w:rPr>
+        <w:br/>
+        <w:t>(‘</w:t>
+      </w:r>
+      <w:r>
+        <w:rPr>
+          <w:i/>
+          <w:iCs/>
+        </w:rPr>
+        <w:t>_</w:t>
+      </w:r>
+      <w:r>
+        <w:rPr>
+          <w:i/>
+          <w:iCs/>
+        </w:rPr>
+        <w:t xml:space="preserve">ID’ indicates the ID number of the agent </w:t>
+      </w:r>
+      <w:r>
+        <w:rPr>
+          <w:i/>
+          <w:iCs/>
+        </w:rPr>
+        <w:t>whose .csv is currently being examined)</w:t>
+      </w:r>
+    </w:p>
+    <w:tbl>
+      <w:tblPr>
+        <w:tblStyle w:val="TableGrid"/>
+        <w:tblW w:w="0" w:type="auto"/>
+        <w:tblLook w:val="04A0" w:firstRow="1" w:lastRow="0" w:firstColumn="1" w:lastColumn="0" w:noHBand="0" w:noVBand="1"/>
+      </w:tblPr>
+      <w:tblGrid>
+        <w:gridCol w:w="4508"/>
+        <w:gridCol w:w="4508"/>
+      </w:tblGrid>
+      <w:tr>
+        <w:tc>
+          <w:tcPr>
+            <w:tcW w:w="4508" w:type="dxa"/>
+          </w:tcPr>
+          <w:p>
+            <w:pPr>
+              <w:jc w:val="center"/>
+              <w:rPr>
+                <w:b/>
+                <w:bCs/>
+              </w:rPr>
+            </w:pPr>
+            <w:r>
+              <w:rPr>
+                <w:b/>
+                <w:bCs/>
+              </w:rPr>
+              <w:t>Field Name</w:t>
+            </w:r>
+          </w:p>
+        </w:tc>
+        <w:tc>
+          <w:tcPr>
+            <w:tcW w:w="4508" w:type="dxa"/>
+          </w:tcPr>
+          <w:p>
+            <w:pPr>
+              <w:jc w:val="center"/>
+              <w:rPr>
+                <w:b/>
+                <w:bCs/>
+              </w:rPr>
+            </w:pPr>
+            <w:r>
+              <w:rPr>
+                <w:b/>
+                <w:bCs/>
+              </w:rPr>
+              <w:t>Description</w:t>
+            </w:r>
+          </w:p>
+        </w:tc>
+      </w:tr>
+      <w:tr>
+        <w:tc>
+          <w:tcPr>
+            <w:tcW w:w="4508" w:type="dxa"/>
+          </w:tcPr>
+          <w:p>
+            <w:pPr>
+              <w:spacing w:line="276" w:lineRule="auto"/>
+              <w:jc w:val="center"/>
+            </w:pPr>
+            <w:r>
+              <w:t>Stepcount</w:t>
+            </w:r>
+          </w:p>
+        </w:tc>
+        <w:tc>
+          <w:tcPr>
+            <w:tcW w:w="4508" w:type="dxa"/>
+          </w:tcPr>
+          <w:p>
+            <w:pPr>
+              <w:spacing w:line="276" w:lineRule="auto"/>
+              <w:jc w:val="center"/>
+            </w:pPr>
+            <w:r>
+              <w:t>The timestep of the simulation for that row</w:t>
+            </w:r>
+          </w:p>
+        </w:tc>
+      </w:tr>
+      <w:tr>
+        <w:tc>
+          <w:tcPr>
+            <w:tcW w:w="4508" w:type="dxa"/>
+          </w:tcPr>
+          <w:p>
+            <w:pPr>
+              <w:spacing w:line="276" w:lineRule="auto"/>
+              <w:jc w:val="center"/>
+            </w:pPr>
+            <w:r>
+              <w:t>Strategy_ID</w:t>
+            </w:r>
+          </w:p>
+        </w:tc>
+        <w:tc>
+          <w:tcPr>
+            <w:tcW w:w="4508" w:type="dxa"/>
+          </w:tcPr>
+          <w:p>
+            <w:pPr>
+              <w:spacing w:line="276" w:lineRule="auto"/>
+              <w:jc w:val="center"/>
+            </w:pPr>
+            <w:r>
+              <w:t>The strategy name string for that agent</w:t>
+            </w:r>
+          </w:p>
+        </w:tc>
+      </w:tr>
+      <w:tr>
+        <w:tc>
+          <w:tcPr>
+            <w:tcW w:w="4508" w:type="dxa"/>
+          </w:tcPr>
+          <w:p>
+            <w:pPr>
+              <w:spacing w:line="276" w:lineRule="auto"/>
+              <w:jc w:val="center"/>
+            </w:pPr>
+            <w:r>
+              <w:t>Strat_code_ID</w:t>
+            </w:r>
+          </w:p>
+        </w:tc>
+        <w:tc>
+          <w:tcPr>
+            <w:tcW w:w="4508" w:type="dxa"/>
+          </w:tcPr>
+          <w:p>
+            <w:pPr>
+              <w:spacing w:line="276" w:lineRule="auto"/>
+              <w:jc w:val="center"/>
+            </w:pPr>
+            <w:r>
+              <w:t>The strat</w:t>
+            </w:r>
+            <w:r>
+              <w:t>egy</w:t>
+            </w:r>
+            <w:r>
+              <w:t xml:space="preserve"> code identifier for data processing</w:t>
+            </w:r>
+          </w:p>
+        </w:tc>
+      </w:tr>
+      <w:tr>
+        <w:tc>
+          <w:tcPr>
+            <w:tcW w:w="4508" w:type="dxa"/>
+          </w:tcPr>
+          <w:p>
+            <w:pPr>
+              <w:spacing w:line="276" w:lineRule="auto"/>
+              <w:jc w:val="center"/>
+            </w:pPr>
+            <w:r>
+              <w:t>Move_ID</w:t>
+            </w:r>
+          </w:p>
+        </w:tc>
+        <w:tc>
+          <w:tcPr>
+            <w:tcW w:w="4508" w:type="dxa"/>
+          </w:tcPr>
+          <w:p>
+            <w:pPr>
+              <w:spacing w:line="276" w:lineRule="auto"/>
+              <w:jc w:val="center"/>
+            </w:pPr>
+            <w:r>
+              <w:t>The dictionary of moves for that agent on that time step, keyed by opponent ID number</w:t>
+            </w:r>
+          </w:p>
+        </w:tc>
+      </w:tr>
+      <w:tr>
+        <w:tc>
+          <w:tcPr>
+            <w:tcW w:w="4508" w:type="dxa"/>
+          </w:tcPr>
+          <w:p>
+            <w:pPr>
+              <w:spacing w:line="276" w:lineRule="auto"/>
+              <w:jc w:val="center"/>
+            </w:pPr>
+            <w:r>
+              <w:t>Utility_ID</w:t>
+            </w:r>
+          </w:p>
+        </w:tc>
+        <w:tc>
+          <w:tcPr>
+            <w:tcW w:w="4508" w:type="dxa"/>
+          </w:tcPr>
+          <w:p>
+            <w:pPr>
+              <w:spacing w:line="276" w:lineRule="auto"/>
+              <w:jc w:val="center"/>
+            </w:pPr>
+            <w:r>
+              <w:t>Total cumulative utility earned by that agent</w:t>
+            </w:r>
+          </w:p>
+        </w:tc>
+      </w:tr>
+      <w:tr>
+        <w:tc>
+          <w:tcPr>
+            <w:tcW w:w="4508" w:type="dxa"/>
+          </w:tcPr>
+          <w:p>
+            <w:pPr>
+              <w:spacing w:line="276" w:lineRule="auto"/>
+              <w:jc w:val="center"/>
+            </w:pPr>
+            <w:r>
+              <w:t>Common_move_ID</w:t>
+            </w:r>
+          </w:p>
+        </w:tc>
+        <w:tc>
+          <w:tcPr>
+            <w:tcW w:w="4508" w:type="dxa"/>
+          </w:tcPr>
+          <w:p>
+            <w:pPr>
+              <w:spacing w:line="276" w:lineRule="auto"/>
+              <w:jc w:val="center"/>
+            </w:pPr>
+            <w:r>
+              <w:t xml:space="preserve">The modal move for that agent on that timestep – if equal, displays ‘Eq’ </w:t>
+            </w:r>
+          </w:p>
+        </w:tc>
+      </w:tr>
+      <w:tr>
+        <w:tc>
+          <w:tcPr>
+            <w:tcW w:w="4508" w:type="dxa"/>
+          </w:tcPr>
+          <w:p>
+            <w:pPr>
+              <w:spacing w:line="276" w:lineRule="auto"/>
+              <w:jc w:val="center"/>
+            </w:pPr>
+            <w:r>
+              <w:t>Number_coop_ID</w:t>
+            </w:r>
+          </w:p>
+        </w:tc>
+        <w:tc>
+          <w:tcPr>
+            <w:tcW w:w="4508" w:type="dxa"/>
+          </w:tcPr>
+          <w:p>
+            <w:pPr>
+              <w:spacing w:line="276" w:lineRule="auto"/>
+              <w:jc w:val="center"/>
+            </w:pPr>
+            <w:r>
+              <w:t xml:space="preserve">The number of cooperations </w:t>
+            </w:r>
+            <w:r>
+              <w:rPr>
+                <w:i/>
+                <w:iCs/>
+              </w:rPr>
+              <w:t>performed</w:t>
+            </w:r>
+            <w:r>
+              <w:t xml:space="preserve"> by that agent on that timestep</w:t>
+            </w:r>
+          </w:p>
+        </w:tc>
+      </w:tr>
+      <w:tr>
+        <w:tc>
+          <w:tcPr>
+            <w:tcW w:w="4508" w:type="dxa"/>
+          </w:tcPr>
+          <w:p>
+            <w:pPr>
+              <w:spacing w:line="276" w:lineRule="auto"/>
+              <w:jc w:val="center"/>
+            </w:pPr>
+            <w:r>
+              <w:t>Number_defect_ID</w:t>
+            </w:r>
+          </w:p>
+        </w:tc>
+        <w:tc>
+          <w:tcPr>
+            <w:tcW w:w="4508" w:type="dxa"/>
+          </w:tcPr>
+          <w:p>
+            <w:pPr>
+              <w:spacing w:line="276" w:lineRule="auto"/>
+              <w:jc w:val="center"/>
+            </w:pPr>
+            <w:r>
+              <w:t xml:space="preserve">The number of defections </w:t>
+            </w:r>
+            <w:r>
+              <w:rPr>
+                <w:i/>
+                <w:iCs/>
+              </w:rPr>
+              <w:t>performed</w:t>
+            </w:r>
+            <w:r>
+              <w:t xml:space="preserve"> by that agent on that timestep</w:t>
+            </w:r>
+          </w:p>
+        </w:tc>
+      </w:tr>
+      <w:tr>
+        <w:tc>
+          <w:tcPr>
+            <w:tcW w:w="4508" w:type="dxa"/>
+          </w:tcPr>
+          <w:p>
+            <w:pPr>
+              <w:spacing w:line="276" w:lineRule="auto"/>
+              <w:jc w:val="center"/>
+            </w:pPr>
+            <w:r>
+              <w:t>mutualC_ID</w:t>
+            </w:r>
+          </w:p>
+        </w:tc>
+        <w:tc>
+          <w:tcPr>
+            <w:tcW w:w="4508" w:type="dxa"/>
+          </w:tcPr>
+          <w:p>
+            <w:pPr>
+              <w:spacing w:line="276" w:lineRule="auto"/>
+              <w:jc w:val="center"/>
+            </w:pPr>
+            <w:r>
+              <w:t xml:space="preserve">The number of </w:t>
+            </w:r>
+            <w:proofErr w:type="gramStart"/>
+            <w:r>
+              <w:t>mutual cooperation</w:t>
+            </w:r>
+            <w:proofErr w:type="gramEnd"/>
+            <w:r>
+              <w:t xml:space="preserve"> outcomes observed by that agent on that timestep</w:t>
+            </w:r>
+          </w:p>
+        </w:tc>
+      </w:tr>
+      <w:tr>
+        <w:tc>
+          <w:tcPr>
+            <w:tcW w:w="4508" w:type="dxa"/>
+          </w:tcPr>
+          <w:p>
+            <w:pPr>
+              <w:spacing w:line="276" w:lineRule="auto"/>
+              <w:jc w:val="center"/>
+            </w:pPr>
+            <w:r>
+              <w:t>Outcomes_ID</w:t>
+            </w:r>
+          </w:p>
+        </w:tc>
+        <w:tc>
+          <w:tcPr>
+            <w:tcW w:w="4508" w:type="dxa"/>
+          </w:tcPr>
+          <w:p>
+            <w:pPr>
+              <w:spacing w:line="276" w:lineRule="auto"/>
+              <w:jc w:val="center"/>
+            </w:pPr>
+            <w:r>
+              <w:t>The dictionary of outcomes observed by that agent on that timestep, keyed by opponent ID number</w:t>
+            </w:r>
+          </w:p>
+        </w:tc>
+      </w:tr>
+      <w:tr>
+        <w:tc>
+          <w:tcPr>
+            <w:tcW w:w="4508" w:type="dxa"/>
+          </w:tcPr>
+          <w:p>
+            <w:pPr>
+              <w:spacing w:line="276" w:lineRule="auto"/>
+              <w:jc w:val="center"/>
+            </w:pPr>
+            <w:r>
+              <w:t>N_partners_ID</w:t>
+            </w:r>
+          </w:p>
+        </w:tc>
+        <w:tc>
+          <w:tcPr>
+            <w:tcW w:w="4508" w:type="dxa"/>
+          </w:tcPr>
+          <w:p>
+            <w:pPr>
+              <w:spacing w:line="276" w:lineRule="auto"/>
+              <w:jc w:val="center"/>
+            </w:pPr>
+            <w:r>
+              <w:t xml:space="preserve">The number of partners </w:t>
+            </w:r>
+            <w:r>
+              <w:t>that agent is playing against on that timestep</w:t>
+            </w:r>
+          </w:p>
+        </w:tc>
+      </w:tr>
+      <w:tr>
+        <w:tc>
+          <w:tcPr>
+            <w:tcW w:w="4508" w:type="dxa"/>
+          </w:tcPr>
+          <w:p>
+            <w:pPr>
+              <w:spacing w:line="276" w:lineRule="auto"/>
+              <w:jc w:val="center"/>
+            </w:pPr>
+            <w:r>
+              <w:t>Partner_list_ID</w:t>
+            </w:r>
+          </w:p>
+        </w:tc>
+        <w:tc>
+          <w:tcPr>
+            <w:tcW w:w="4508" w:type="dxa"/>
+          </w:tcPr>
+          <w:p>
+            <w:pPr>
+              <w:spacing w:line="276" w:lineRule="auto"/>
+              <w:jc w:val="center"/>
+            </w:pPr>
+            <w:r>
+              <w:t xml:space="preserve">The list of partner ID numbers </w:t>
+            </w:r>
+          </w:p>
+        </w:tc>
+      </w:tr>
+      <w:tr>
+        <w:tc>
+          <w:tcPr>
+            <w:tcW w:w="4508" w:type="dxa"/>
+          </w:tcPr>
+          <w:p>
+            <w:pPr>
+              <w:spacing w:line="276" w:lineRule="auto"/>
+              <w:jc w:val="center"/>
+            </w:pPr>
+            <w:r>
+              <w:t>Av_utility_ID</w:t>
+            </w:r>
+          </w:p>
+        </w:tc>
+        <w:tc>
+          <w:tcPr>
+            <w:tcW w:w="4508" w:type="dxa"/>
+          </w:tcPr>
+          <w:p>
+            <w:pPr>
+              <w:spacing w:line="276" w:lineRule="auto"/>
+              <w:jc w:val="center"/>
+            </w:pPr>
+            <w:r>
+              <w:t>The mean utility earned by the agent on that timestep</w:t>
+            </w:r>
+          </w:p>
+        </w:tc>
+      </w:tr>
+      <w:tr>
+        <w:tc>
+          <w:tcPr>
+            <w:tcW w:w="4508" w:type="dxa"/>
+          </w:tcPr>
+          <w:p>
+            <w:pPr>
+              <w:spacing w:line="276" w:lineRule="auto"/>
+              <w:jc w:val="center"/>
+            </w:pPr>
+            <w:r>
+              <w:t>Median_utility_ID</w:t>
+            </w:r>
+          </w:p>
+        </w:tc>
+        <w:tc>
+          <w:tcPr>
+            <w:tcW w:w="4508" w:type="dxa"/>
+          </w:tcPr>
+          <w:p>
+            <w:pPr>
+              <w:spacing w:line="276" w:lineRule="auto"/>
+              <w:jc w:val="center"/>
+            </w:pPr>
+            <w:r>
+              <w:t xml:space="preserve">The median utility earned by the agent </w:t>
+            </w:r>
+            <w:r>
+              <w:t>on that timestep</w:t>
+            </w:r>
+          </w:p>
+        </w:tc>
+      </w:tr>
+      <w:tr>
+        <w:tc>
+          <w:tcPr>
+            <w:tcW w:w="4508" w:type="dxa"/>
+          </w:tcPr>
+          <w:p>
+            <w:pPr>
+              <w:spacing w:line="276" w:lineRule="auto"/>
+              <w:jc w:val="center"/>
+            </w:pPr>
+            <w:r>
+              <w:t>Mood_ID</w:t>
+            </w:r>
+          </w:p>
+        </w:tc>
+        <w:tc>
+          <w:tcPr>
+            <w:tcW w:w="4508" w:type="dxa"/>
+          </w:tcPr>
+          <w:p>
+            <w:pPr>
+              <w:spacing w:line="276" w:lineRule="auto"/>
+              <w:jc w:val="center"/>
+            </w:pPr>
+            <w:r>
+              <w:t>The mood of that agent on that timestep</w:t>
+            </w:r>
+          </w:p>
+        </w:tc>
+      </w:tr>
+      <w:tr>
+        <w:tc>
+          <w:tcPr>
+            <w:tcW w:w="4508" w:type="dxa"/>
+          </w:tcPr>
+          <w:p>
+            <w:pPr>
+              <w:spacing w:line="276" w:lineRule="auto"/>
+              <w:jc w:val="center"/>
+            </w:pPr>
+            <w:r>
+              <w:t>Coop_ratio_ID</w:t>
+            </w:r>
+          </w:p>
+        </w:tc>
+        <w:tc>
+          <w:tcPr>
+            <w:tcW w:w="4508" w:type="dxa"/>
+          </w:tcPr>
+          <w:p>
+            <w:pPr>
+              <w:spacing w:line="276" w:lineRule="auto"/>
+              <w:jc w:val="center"/>
+            </w:pPr>
+            <w:r>
+              <w:t xml:space="preserve">The cooperation ratio (cooperative </w:t>
+            </w:r>
+            <w:proofErr w:type="spellStart"/>
+            <w:proofErr w:type="gramStart"/>
+            <w:r>
+              <w:t>actions:all</w:t>
+            </w:r>
+            <w:proofErr w:type="spellEnd"/>
+            <w:proofErr w:type="gramEnd"/>
+            <w:r>
+              <w:t xml:space="preserve"> actions</w:t>
+            </w:r>
+            <w:r>
+              <w:t xml:space="preserve"> taken by that agent</w:t>
+            </w:r>
+            <w:r>
+              <w:t>)</w:t>
+            </w:r>
+            <w:r>
+              <w:t xml:space="preserve"> of that agent on that timestep</w:t>
+            </w:r>
+            <w:r>
+              <w:t xml:space="preserve"> </w:t>
+            </w:r>
+          </w:p>
+        </w:tc>
+      </w:tr>
+      <w:tr>
+        <w:tc>
+          <w:tcPr>
+            <w:tcW w:w="4508" w:type="dxa"/>
+          </w:tcPr>
+          <w:p>
+            <w:pPr>
+              <w:spacing w:line="276" w:lineRule="auto"/>
+              <w:jc w:val="center"/>
+            </w:pPr>
+            <w:r>
+              <w:t>similarPartners_ID</w:t>
+            </w:r>
+          </w:p>
+        </w:tc>
+        <w:tc>
+          <w:tcPr>
+            <w:tcW w:w="4508" w:type="dxa"/>
+          </w:tcPr>
+          <w:p>
+            <w:pPr>
+              <w:spacing w:line="276" w:lineRule="auto"/>
+              <w:jc w:val="center"/>
+            </w:pPr>
+            <w:r>
+              <w:t xml:space="preserve">The number of partners the agent has on that timestep with a </w:t>
+            </w:r>
+            <w:r>
+              <w:t>strategy code the same as its own</w:t>
+            </w:r>
+          </w:p>
+        </w:tc>
+      </w:tr>
+      <w:tr>
+        <w:tc>
+          <w:tcPr>
+            <w:tcW w:w="4508" w:type="dxa"/>
+          </w:tcPr>
+          <w:p>
+            <w:pPr>
+              <w:spacing w:line="276" w:lineRule="auto"/>
+              <w:jc w:val="center"/>
+            </w:pPr>
+            <w:r>
+              <w:t>AvPartnerUR_ID</w:t>
+            </w:r>
+          </w:p>
+        </w:tc>
+        <w:tc>
+          <w:tcPr>
+            <w:tcW w:w="4508" w:type="dxa"/>
+          </w:tcPr>
+          <w:p>
+            <w:pPr>
+              <w:spacing w:line="276" w:lineRule="auto"/>
+              <w:jc w:val="center"/>
+            </w:pPr>
+            <w:r>
+              <w:t xml:space="preserve">The mean </w:t>
+            </w:r>
+            <w:r>
+              <w:t>utility ratio across the agent’s partner agents</w:t>
+            </w:r>
+          </w:p>
+        </w:tc>
+      </w:tr>
+      <w:tr>
+        <w:tc>
+          <w:tcPr>
+            <w:tcW w:w="4508" w:type="dxa"/>
+          </w:tcPr>
+          <w:p>
+            <w:pPr>
+              <w:spacing w:line="276" w:lineRule="auto"/>
+              <w:jc w:val="center"/>
+            </w:pPr>
+            <w:r>
+              <w:t>avPartnerPR_ID</w:t>
+            </w:r>
+          </w:p>
+        </w:tc>
+        <w:tc>
+          <w:tcPr>
+            <w:tcW w:w="4508" w:type="dxa"/>
+          </w:tcPr>
+          <w:p>
+            <w:pPr>
+              <w:spacing w:line="276" w:lineRule="auto"/>
+              <w:jc w:val="center"/>
+            </w:pPr>
+            <w:r>
+              <w:t>The mean payoff ratio across the agent’s partner agents</w:t>
+            </w:r>
+          </w:p>
+        </w:tc>
+      </w:tr>
+      <w:tr>
+        <w:tc>
+          <w:tcPr>
+            <w:tcW w:w="4508" w:type="dxa"/>
+          </w:tcPr>
+          <w:p>
+            <w:pPr>
+              <w:spacing w:line="276" w:lineRule="auto"/>
+              <w:jc w:val="center"/>
+            </w:pPr>
+            <w:r>
+              <w:t>avPartnerConnected_ID</w:t>
+            </w:r>
+          </w:p>
+        </w:tc>
+        <w:tc>
+          <w:tcPr>
+            <w:tcW w:w="4508" w:type="dxa"/>
+          </w:tcPr>
+          <w:p>
+            <w:pPr>
+              <w:spacing w:line="276" w:lineRule="auto"/>
+              <w:jc w:val="center"/>
+            </w:pPr>
+            <w:r>
+              <w:t>The mean connectedness of the agent’s partner agents</w:t>
+            </w:r>
+          </w:p>
+        </w:tc>
+      </w:tr>
+      <w:tr>
+        <w:tc>
+          <w:tcPr>
+            <w:tcW w:w="4508" w:type="dxa"/>
+          </w:tcPr>
+          <w:p>
+            <w:pPr>
+              <w:spacing w:line="276" w:lineRule="auto"/>
+              <w:jc w:val="center"/>
+            </w:pPr>
+            <w:r>
+              <w:lastRenderedPageBreak/>
+              <w:t>graphConnectedness_ID</w:t>
+            </w:r>
+          </w:p>
+        </w:tc>
+        <w:tc>
+          <w:tcPr>
+            <w:tcW w:w="4508" w:type="dxa"/>
+          </w:tcPr>
+          <w:p>
+            <w:pPr>
+              <w:spacing w:line="276" w:lineRule="auto"/>
+              <w:jc w:val="center"/>
+            </w:pPr>
+            <w:r>
+              <w:t xml:space="preserve">The </w:t>
+            </w:r>
+            <w:r>
+              <w:t>connectedness of the graph as a whole (</w:t>
+            </w:r>
+            <w:proofErr w:type="gramStart"/>
+            <w:r>
+              <w:t>i.e.</w:t>
+            </w:r>
+            <w:proofErr w:type="gramEnd"/>
+            <w:r>
+              <w:t xml:space="preserve"> </w:t>
+            </w:r>
+            <w:r>
+              <w:t>number of current edges / the number of total possible edges)</w:t>
+            </w:r>
+          </w:p>
+        </w:tc>
+      </w:tr>
+      <w:tr>
+        <w:tc>
+          <w:tcPr>
+            <w:tcW w:w="4508" w:type="dxa"/>
+          </w:tcPr>
+          <w:p>
+            <w:pPr>
+              <w:spacing w:line="276" w:lineRule="auto"/>
+              <w:jc w:val="center"/>
+            </w:pPr>
+            <w:r>
+              <w:t>Degree_centrality_ID</w:t>
+            </w:r>
+          </w:p>
+        </w:tc>
+        <w:tc>
+          <w:tcPr>
+            <w:tcW w:w="4508" w:type="dxa"/>
+          </w:tcPr>
+          <w:p>
+            <w:pPr>
+              <w:spacing w:line="276" w:lineRule="auto"/>
+              <w:jc w:val="center"/>
+            </w:pPr>
+            <w:r>
+              <w:t>The agent’s degree centrality</w:t>
+            </w:r>
+          </w:p>
+        </w:tc>
+      </w:tr>
+      <w:tr>
+        <w:tc>
+          <w:tcPr>
+            <w:tcW w:w="4508" w:type="dxa"/>
+          </w:tcPr>
+          <w:p>
+            <w:pPr>
+              <w:spacing w:line="276" w:lineRule="auto"/>
+              <w:jc w:val="center"/>
+            </w:pPr>
+            <w:r>
+              <w:t>Normalized_Centrality_ID</w:t>
+            </w:r>
+          </w:p>
+        </w:tc>
+        <w:tc>
+          <w:tcPr>
+            <w:tcW w:w="4508" w:type="dxa"/>
+          </w:tcPr>
+          <w:p>
+            <w:pPr>
+              <w:spacing w:line="276" w:lineRule="auto"/>
+              <w:jc w:val="center"/>
+            </w:pPr>
+            <w:r>
+              <w:t>The agent’s normalised degree centrality</w:t>
+            </w:r>
+          </w:p>
+        </w:tc>
+      </w:tr>
+      <w:tr>
+        <w:tc>
+          <w:tcPr>
+            <w:tcW w:w="4508" w:type="dxa"/>
+          </w:tcPr>
+          <w:p>
+            <w:pPr>
+              <w:spacing w:line="276" w:lineRule="auto"/>
+              <w:jc w:val="center"/>
+            </w:pPr>
+            <w:r>
+              <w:t>groupDegreeCent_ID</w:t>
+            </w:r>
+          </w:p>
+        </w:tc>
+        <w:tc>
+          <w:tcPr>
+            <w:tcW w:w="4508" w:type="dxa"/>
+          </w:tcPr>
+          <w:p>
+            <w:pPr>
+              <w:spacing w:line="276" w:lineRule="auto"/>
+              <w:jc w:val="center"/>
+            </w:pPr>
+            <w:r>
+              <w:t>The graph group degree centralisation</w:t>
+            </w:r>
+          </w:p>
+        </w:tc>
+      </w:tr>
+      <w:tr>
+        <w:tc>
+          <w:tcPr>
+            <w:tcW w:w="4508" w:type="dxa"/>
+          </w:tcPr>
+          <w:p>
+            <w:pPr>
+              <w:spacing w:line="276" w:lineRule="auto"/>
+              <w:jc w:val="center"/>
+            </w:pPr>
+            <w:r>
+              <w:t>Globav_ID</w:t>
+            </w:r>
+          </w:p>
+        </w:tc>
+        <w:tc>
+          <w:tcPr>
+            <w:tcW w:w="4508" w:type="dxa"/>
+          </w:tcPr>
+          <w:p>
+            <w:pPr>
+              <w:spacing w:line="276" w:lineRule="auto"/>
+              <w:jc w:val="center"/>
+            </w:pPr>
+            <w:r>
+              <w:t>The global average payoff across the graph</w:t>
+            </w:r>
+          </w:p>
+        </w:tc>
+      </w:tr>
+      <w:tr>
+        <w:tc>
+          <w:tcPr>
+            <w:tcW w:w="4508" w:type="dxa"/>
+          </w:tcPr>
+          <w:p>
+            <w:pPr>
+              <w:spacing w:line="276" w:lineRule="auto"/>
+              <w:jc w:val="center"/>
+            </w:pPr>
+            <w:r>
+              <w:t>Sensitivity_ID</w:t>
+            </w:r>
+          </w:p>
+        </w:tc>
+        <w:tc>
+          <w:tcPr>
+            <w:tcW w:w="4508" w:type="dxa"/>
+          </w:tcPr>
+          <w:p>
+            <w:pPr>
+              <w:spacing w:line="276" w:lineRule="auto"/>
+              <w:jc w:val="center"/>
+            </w:pPr>
+            <w:r>
+              <w:t>The sensitivity setting of the agent (Legacy – unused)</w:t>
+            </w:r>
+          </w:p>
+        </w:tc>
+      </w:tr>
+      <w:tr>
+        <w:tc>
+          <w:tcPr>
+            <w:tcW w:w="4508" w:type="dxa"/>
+          </w:tcPr>
+          <w:p>
+            <w:pPr>
+              <w:spacing w:line="276" w:lineRule="auto"/>
+              <w:jc w:val="center"/>
+            </w:pPr>
+            <w:r>
+              <w:t>Epsilon_ID</w:t>
+            </w:r>
+          </w:p>
+        </w:tc>
+        <w:tc>
+          <w:tcPr>
+            <w:tcW w:w="4508" w:type="dxa"/>
+          </w:tcPr>
+          <w:p>
+            <w:pPr>
+              <w:spacing w:line="276" w:lineRule="auto"/>
+              <w:jc w:val="center"/>
+            </w:pPr>
+            <w:r>
+              <w:t>The epsilon setting of the agent</w:t>
+            </w:r>
+          </w:p>
+        </w:tc>
+      </w:tr>
+      <w:tr>
+        <w:tc>
+          <w:tcPr>
+            <w:tcW w:w="4508" w:type="dxa"/>
+          </w:tcPr>
+          <w:p>
+            <w:pPr>
+              <w:spacing w:line="276" w:lineRule="auto"/>
+              <w:jc w:val="center"/>
+            </w:pPr>
+            <w:r>
+              <w:t>Blackboard_ID</w:t>
+            </w:r>
+          </w:p>
+        </w:tc>
+        <w:tc>
+          <w:tcPr>
+            <w:tcW w:w="4508" w:type="dxa"/>
+          </w:tcPr>
+          <w:p>
+            <w:pPr>
+              <w:spacing w:line="276" w:lineRule="auto"/>
+              <w:jc w:val="center"/>
+            </w:pPr>
+            <w:r>
+              <w:t>The cumulative number of betrayals the agent has performed until that timestep (DC outcomes)</w:t>
+            </w:r>
+          </w:p>
+        </w:tc>
+      </w:tr>
+    </w:tbl>
+    <w:p>
+      <w:pPr>
+        <w:rPr>
+          <w:b/>
+          <w:bCs/>
+        </w:rPr>
+      </w:pPr>
       <w:r>
         <w:rPr>
           <w:b/>
@@ -2414,6 +3783,1567 @@
           <w:iCs/>
         </w:rPr>
       </w:pPr>
+    </w:p>
+    <w:p>
+      <w:pPr>
+        <w:rPr>
+          <w:i/>
+          <w:iCs/>
+        </w:rPr>
+      </w:pPr>
+      <w:r>
+        <w:rPr>
+          <w:i/>
+          <w:iCs/>
+        </w:rPr>
+        <w:t>VISUAL</w:t>
+      </w:r>
+      <w:r>
+        <w:rPr>
+          <w:i/>
+          <w:iCs/>
+        </w:rPr>
+        <w:t xml:space="preserve"> </w:t>
+      </w:r>
+      <w:r>
+        <w:rPr>
+          <w:i/>
+          <w:iCs/>
+        </w:rPr>
+        <w:t>Parameter input descriptions</w:t>
+      </w:r>
+      <w:r>
+        <w:rPr>
+          <w:i/>
+          <w:iCs/>
+        </w:rPr>
+        <w:t>:</w:t>
+      </w:r>
+    </w:p>
+    <w:tbl>
+      <w:tblPr>
+        <w:tblStyle w:val="TableGrid"/>
+        <w:tblW w:w="0" w:type="auto"/>
+        <w:tblLook w:val="04A0" w:firstRow="1" w:lastRow="0" w:firstColumn="1" w:lastColumn="0" w:noHBand="0" w:noVBand="1"/>
+      </w:tblPr>
+      <w:tblGrid>
+        <w:gridCol w:w="3539"/>
+        <w:gridCol w:w="5477"/>
+      </w:tblGrid>
+      <w:tr>
+        <w:tc>
+          <w:tcPr>
+            <w:tcW w:w="9016" w:type="dxa"/>
+            <w:gridSpan w:val="2"/>
+          </w:tcPr>
+          <w:p>
+            <w:pPr>
+              <w:spacing w:line="276" w:lineRule="auto"/>
+              <w:jc w:val="center"/>
+              <w:rPr>
+                <w:i/>
+                <w:iCs/>
+                <w:sz w:val="20"/>
+                <w:szCs w:val="20"/>
+              </w:rPr>
+            </w:pPr>
+            <w:r>
+              <w:rPr>
+                <w:i/>
+                <w:iCs/>
+                <w:sz w:val="20"/>
+                <w:szCs w:val="20"/>
+              </w:rPr>
+              <w:t>2D Lattice Version:</w:t>
+            </w:r>
+          </w:p>
+        </w:tc>
+      </w:tr>
+      <w:tr>
+        <w:tc>
+          <w:tcPr>
+            <w:tcW w:w="3539" w:type="dxa"/>
+          </w:tcPr>
+          <w:p>
+            <w:pPr>
+              <w:spacing w:line="276" w:lineRule="auto"/>
+              <w:jc w:val="center"/>
+              <w:rPr>
+                <w:sz w:val="20"/>
+                <w:szCs w:val="20"/>
+              </w:rPr>
+            </w:pPr>
+            <w:r>
+              <w:rPr>
+                <w:sz w:val="20"/>
+                <w:szCs w:val="20"/>
+              </w:rPr>
+              <w:t>Name</w:t>
+            </w:r>
+          </w:p>
+        </w:tc>
+        <w:tc>
+          <w:tcPr>
+            <w:tcW w:w="5477" w:type="dxa"/>
+          </w:tcPr>
+          <w:p>
+            <w:pPr>
+              <w:spacing w:line="276" w:lineRule="auto"/>
+              <w:jc w:val="center"/>
+              <w:rPr>
+                <w:sz w:val="20"/>
+                <w:szCs w:val="20"/>
+              </w:rPr>
+            </w:pPr>
+            <w:r>
+              <w:rPr>
+                <w:sz w:val="20"/>
+                <w:szCs w:val="20"/>
+              </w:rPr>
+              <w:t>Description</w:t>
+            </w:r>
+          </w:p>
+        </w:tc>
+      </w:tr>
+      <w:tr>
+        <w:tc>
+          <w:tcPr>
+            <w:tcW w:w="3539" w:type="dxa"/>
+          </w:tcPr>
+          <w:p>
+            <w:pPr>
+              <w:spacing w:line="276" w:lineRule="auto"/>
+              <w:jc w:val="center"/>
+              <w:rPr>
+                <w:sz w:val="20"/>
+                <w:szCs w:val="20"/>
+              </w:rPr>
+            </w:pPr>
+            <w:r>
+              <w:rPr>
+                <w:sz w:val="20"/>
+                <w:szCs w:val="20"/>
+              </w:rPr>
+              <w:t>Number of Agents</w:t>
+            </w:r>
+          </w:p>
+        </w:tc>
+        <w:tc>
+          <w:tcPr>
+            <w:tcW w:w="5477" w:type="dxa"/>
+          </w:tcPr>
+          <w:p>
+            <w:pPr>
+              <w:spacing w:line="276" w:lineRule="auto"/>
+              <w:jc w:val="center"/>
+              <w:rPr>
+                <w:sz w:val="20"/>
+                <w:szCs w:val="20"/>
+              </w:rPr>
+            </w:pPr>
+            <w:r>
+              <w:rPr>
+                <w:sz w:val="20"/>
+                <w:szCs w:val="20"/>
+              </w:rPr>
+              <w:t>The number of agents in the grid</w:t>
+            </w:r>
+          </w:p>
+        </w:tc>
+      </w:tr>
+      <w:tr>
+        <w:tc>
+          <w:tcPr>
+            <w:tcW w:w="3539" w:type="dxa"/>
+          </w:tcPr>
+          <w:p>
+            <w:pPr>
+              <w:spacing w:line="276" w:lineRule="auto"/>
+              <w:jc w:val="center"/>
+              <w:rPr>
+                <w:sz w:val="20"/>
+                <w:szCs w:val="20"/>
+              </w:rPr>
+            </w:pPr>
+            <w:r>
+              <w:rPr>
+                <w:sz w:val="20"/>
+                <w:szCs w:val="20"/>
+              </w:rPr>
+              <w:t>Opponent Type</w:t>
+            </w:r>
+          </w:p>
+        </w:tc>
+        <w:tc>
+          <w:tcPr>
+            <w:tcW w:w="5477" w:type="dxa"/>
+          </w:tcPr>
+          <w:p>
+            <w:pPr>
+              <w:spacing w:line="276" w:lineRule="auto"/>
+              <w:jc w:val="center"/>
+              <w:rPr>
+                <w:sz w:val="20"/>
+                <w:szCs w:val="20"/>
+              </w:rPr>
+            </w:pPr>
+            <w:r>
+              <w:rPr>
+                <w:sz w:val="20"/>
+                <w:szCs w:val="20"/>
+              </w:rPr>
+              <w:t>The type of opponent Moody SARSA agents will play against</w:t>
+            </w:r>
+          </w:p>
+        </w:tc>
+      </w:tr>
+      <w:tr>
+        <w:tc>
+          <w:tcPr>
+            <w:tcW w:w="3539" w:type="dxa"/>
+          </w:tcPr>
+          <w:p>
+            <w:pPr>
+              <w:spacing w:line="276" w:lineRule="auto"/>
+              <w:jc w:val="center"/>
+              <w:rPr>
+                <w:sz w:val="20"/>
+                <w:szCs w:val="20"/>
+              </w:rPr>
+            </w:pPr>
+            <w:r>
+              <w:rPr>
+                <w:sz w:val="20"/>
+                <w:szCs w:val="20"/>
+              </w:rPr>
+              <w:t>First Round Move</w:t>
+            </w:r>
+          </w:p>
+        </w:tc>
+        <w:tc>
+          <w:tcPr>
+            <w:tcW w:w="5477" w:type="dxa"/>
+          </w:tcPr>
+          <w:p>
+            <w:pPr>
+              <w:spacing w:line="276" w:lineRule="auto"/>
+              <w:jc w:val="center"/>
+              <w:rPr>
+                <w:sz w:val="20"/>
+                <w:szCs w:val="20"/>
+              </w:rPr>
+            </w:pPr>
+            <w:r>
+              <w:rPr>
+                <w:sz w:val="20"/>
+                <w:szCs w:val="20"/>
+              </w:rPr>
+              <w:t>The move played by all agents on their first round</w:t>
+            </w:r>
+          </w:p>
+        </w:tc>
+      </w:tr>
+      <w:tr>
+        <w:tc>
+          <w:tcPr>
+            <w:tcW w:w="3539" w:type="dxa"/>
+          </w:tcPr>
+          <w:p>
+            <w:pPr>
+              <w:spacing w:line="276" w:lineRule="auto"/>
+              <w:jc w:val="center"/>
+              <w:rPr>
+                <w:sz w:val="20"/>
+                <w:szCs w:val="20"/>
+              </w:rPr>
+            </w:pPr>
+            <w:r>
+              <w:rPr>
+                <w:sz w:val="20"/>
+                <w:szCs w:val="20"/>
+              </w:rPr>
+              <w:t>State Information</w:t>
+            </w:r>
+          </w:p>
+        </w:tc>
+        <w:tc>
+          <w:tcPr>
+            <w:tcW w:w="5477" w:type="dxa"/>
+          </w:tcPr>
+          <w:p>
+            <w:pPr>
+              <w:spacing w:line="276" w:lineRule="auto"/>
+              <w:jc w:val="center"/>
+              <w:rPr>
+                <w:sz w:val="20"/>
+                <w:szCs w:val="20"/>
+              </w:rPr>
+            </w:pPr>
+            <w:r>
+              <w:rPr>
+                <w:sz w:val="20"/>
+                <w:szCs w:val="20"/>
+              </w:rPr>
+              <w:t xml:space="preserve">The amount of state information Moody SARSA agents </w:t>
+            </w:r>
+            <w:proofErr w:type="gramStart"/>
+            <w:r>
+              <w:rPr>
+                <w:sz w:val="20"/>
+                <w:szCs w:val="20"/>
+              </w:rPr>
+              <w:t>have</w:t>
+            </w:r>
+            <w:proofErr w:type="gramEnd"/>
+            <w:r>
+              <w:rPr>
+                <w:sz w:val="20"/>
+                <w:szCs w:val="20"/>
+              </w:rPr>
+              <w:t xml:space="preserve"> available to them</w:t>
+            </w:r>
+          </w:p>
+        </w:tc>
+      </w:tr>
+      <w:tr>
+        <w:tc>
+          <w:tcPr>
+            <w:tcW w:w="3539" w:type="dxa"/>
+          </w:tcPr>
+          <w:p>
+            <w:pPr>
+              <w:spacing w:line="276" w:lineRule="auto"/>
+              <w:jc w:val="center"/>
+              <w:rPr>
+                <w:sz w:val="20"/>
+                <w:szCs w:val="20"/>
+              </w:rPr>
+            </w:pPr>
+            <w:r>
+              <w:rPr>
+                <w:sz w:val="20"/>
+                <w:szCs w:val="20"/>
+              </w:rPr>
+              <w:t>Number of Rounds</w:t>
+            </w:r>
+          </w:p>
+        </w:tc>
+        <w:tc>
+          <w:tcPr>
+            <w:tcW w:w="5477" w:type="dxa"/>
+          </w:tcPr>
+          <w:p>
+            <w:pPr>
+              <w:spacing w:line="276" w:lineRule="auto"/>
+              <w:jc w:val="center"/>
+              <w:rPr>
+                <w:sz w:val="20"/>
+                <w:szCs w:val="20"/>
+              </w:rPr>
+            </w:pPr>
+            <w:r>
+              <w:rPr>
+                <w:sz w:val="20"/>
+                <w:szCs w:val="20"/>
+              </w:rPr>
+              <w:t>The number of rounds/timesteps the simulation will run for</w:t>
+            </w:r>
+          </w:p>
+        </w:tc>
+      </w:tr>
+      <w:tr>
+        <w:tc>
+          <w:tcPr>
+            <w:tcW w:w="3539" w:type="dxa"/>
+          </w:tcPr>
+          <w:p>
+            <w:pPr>
+              <w:spacing w:line="276" w:lineRule="auto"/>
+              <w:jc w:val="center"/>
+              <w:rPr>
+                <w:sz w:val="20"/>
+                <w:szCs w:val="20"/>
+              </w:rPr>
+            </w:pPr>
+            <w:r>
+              <w:rPr>
+                <w:sz w:val="20"/>
+                <w:szCs w:val="20"/>
+              </w:rPr>
+              <w:t>Collect Data</w:t>
+            </w:r>
+          </w:p>
+        </w:tc>
+        <w:tc>
+          <w:tcPr>
+            <w:tcW w:w="5477" w:type="dxa"/>
+          </w:tcPr>
+          <w:p>
+            <w:pPr>
+              <w:spacing w:line="276" w:lineRule="auto"/>
+              <w:jc w:val="center"/>
+              <w:rPr>
+                <w:sz w:val="20"/>
+                <w:szCs w:val="20"/>
+              </w:rPr>
+            </w:pPr>
+            <w:r>
+              <w:rPr>
+                <w:sz w:val="20"/>
+                <w:szCs w:val="20"/>
+              </w:rPr>
+              <w:t>Whether to output data to CSV files on each round/timestep</w:t>
+            </w:r>
+          </w:p>
+        </w:tc>
+      </w:tr>
+      <w:tr>
+        <w:tc>
+          <w:tcPr>
+            <w:tcW w:w="3539" w:type="dxa"/>
+          </w:tcPr>
+          <w:p>
+            <w:pPr>
+              <w:spacing w:line="276" w:lineRule="auto"/>
+              <w:jc w:val="center"/>
+              <w:rPr>
+                <w:sz w:val="20"/>
+                <w:szCs w:val="20"/>
+              </w:rPr>
+            </w:pPr>
+            <w:r>
+              <w:rPr>
+                <w:sz w:val="20"/>
+                <w:szCs w:val="20"/>
+              </w:rPr>
+              <w:t>Payoff for CC</w:t>
+            </w:r>
+          </w:p>
+        </w:tc>
+        <w:tc>
+          <w:tcPr>
+            <w:tcW w:w="5477" w:type="dxa"/>
+          </w:tcPr>
+          <w:p>
+            <w:pPr>
+              <w:spacing w:line="276" w:lineRule="auto"/>
+              <w:jc w:val="center"/>
+              <w:rPr>
+                <w:sz w:val="20"/>
+                <w:szCs w:val="20"/>
+              </w:rPr>
+            </w:pPr>
+            <w:r>
+              <w:rPr>
+                <w:sz w:val="20"/>
+                <w:szCs w:val="20"/>
+              </w:rPr>
+              <w:t>The R Payoff for all agents</w:t>
+            </w:r>
+          </w:p>
+        </w:tc>
+      </w:tr>
+      <w:tr>
+        <w:tc>
+          <w:tcPr>
+            <w:tcW w:w="3539" w:type="dxa"/>
+          </w:tcPr>
+          <w:p>
+            <w:pPr>
+              <w:spacing w:line="276" w:lineRule="auto"/>
+              <w:jc w:val="center"/>
+              <w:rPr>
+                <w:sz w:val="20"/>
+                <w:szCs w:val="20"/>
+              </w:rPr>
+            </w:pPr>
+            <w:r>
+              <w:rPr>
+                <w:sz w:val="20"/>
+                <w:szCs w:val="20"/>
+              </w:rPr>
+              <w:t>Payoff for CD</w:t>
+            </w:r>
+          </w:p>
+        </w:tc>
+        <w:tc>
+          <w:tcPr>
+            <w:tcW w:w="5477" w:type="dxa"/>
+          </w:tcPr>
+          <w:p>
+            <w:pPr>
+              <w:spacing w:line="276" w:lineRule="auto"/>
+              <w:jc w:val="center"/>
+              <w:rPr>
+                <w:sz w:val="20"/>
+                <w:szCs w:val="20"/>
+              </w:rPr>
+            </w:pPr>
+            <w:r>
+              <w:rPr>
+                <w:sz w:val="20"/>
+                <w:szCs w:val="20"/>
+              </w:rPr>
+              <w:t xml:space="preserve">The S </w:t>
+            </w:r>
+            <w:r>
+              <w:rPr>
+                <w:sz w:val="20"/>
+                <w:szCs w:val="20"/>
+              </w:rPr>
+              <w:t>Payoff for all agents</w:t>
+            </w:r>
+          </w:p>
+        </w:tc>
+      </w:tr>
+      <w:tr>
+        <w:tc>
+          <w:tcPr>
+            <w:tcW w:w="3539" w:type="dxa"/>
+          </w:tcPr>
+          <w:p>
+            <w:pPr>
+              <w:spacing w:line="276" w:lineRule="auto"/>
+              <w:jc w:val="center"/>
+              <w:rPr>
+                <w:sz w:val="20"/>
+                <w:szCs w:val="20"/>
+              </w:rPr>
+            </w:pPr>
+            <w:r>
+              <w:rPr>
+                <w:sz w:val="20"/>
+                <w:szCs w:val="20"/>
+              </w:rPr>
+              <w:t>Payoff for DC</w:t>
+            </w:r>
+          </w:p>
+        </w:tc>
+        <w:tc>
+          <w:tcPr>
+            <w:tcW w:w="5477" w:type="dxa"/>
+          </w:tcPr>
+          <w:p>
+            <w:pPr>
+              <w:spacing w:line="276" w:lineRule="auto"/>
+              <w:jc w:val="center"/>
+              <w:rPr>
+                <w:sz w:val="20"/>
+                <w:szCs w:val="20"/>
+              </w:rPr>
+            </w:pPr>
+            <w:r>
+              <w:rPr>
+                <w:sz w:val="20"/>
+                <w:szCs w:val="20"/>
+              </w:rPr>
+              <w:t xml:space="preserve">The </w:t>
+            </w:r>
+            <w:r>
+              <w:rPr>
+                <w:sz w:val="20"/>
+                <w:szCs w:val="20"/>
+              </w:rPr>
+              <w:t>T Payoff for all agents</w:t>
+            </w:r>
+          </w:p>
+        </w:tc>
+      </w:tr>
+      <w:tr>
+        <w:tc>
+          <w:tcPr>
+            <w:tcW w:w="3539" w:type="dxa"/>
+          </w:tcPr>
+          <w:p>
+            <w:pPr>
+              <w:spacing w:line="276" w:lineRule="auto"/>
+              <w:jc w:val="center"/>
+              <w:rPr>
+                <w:sz w:val="20"/>
+                <w:szCs w:val="20"/>
+              </w:rPr>
+            </w:pPr>
+            <w:r>
+              <w:rPr>
+                <w:sz w:val="20"/>
+                <w:szCs w:val="20"/>
+              </w:rPr>
+              <w:t>Payoff for DD</w:t>
+            </w:r>
+          </w:p>
+        </w:tc>
+        <w:tc>
+          <w:tcPr>
+            <w:tcW w:w="5477" w:type="dxa"/>
+          </w:tcPr>
+          <w:p>
+            <w:pPr>
+              <w:spacing w:line="276" w:lineRule="auto"/>
+              <w:jc w:val="center"/>
+              <w:rPr>
+                <w:sz w:val="20"/>
+                <w:szCs w:val="20"/>
+              </w:rPr>
+            </w:pPr>
+            <w:r>
+              <w:rPr>
+                <w:sz w:val="20"/>
+                <w:szCs w:val="20"/>
+              </w:rPr>
+              <w:t>The P Payoff for all agents</w:t>
+            </w:r>
+          </w:p>
+        </w:tc>
+      </w:tr>
+      <w:tr>
+        <w:tc>
+          <w:tcPr>
+            <w:tcW w:w="3539" w:type="dxa"/>
+          </w:tcPr>
+          <w:p>
+            <w:pPr>
+              <w:spacing w:line="276" w:lineRule="auto"/>
+              <w:jc w:val="center"/>
+              <w:rPr>
+                <w:sz w:val="20"/>
+                <w:szCs w:val="20"/>
+              </w:rPr>
+            </w:pPr>
+            <w:r>
+              <w:rPr>
+                <w:sz w:val="20"/>
+                <w:szCs w:val="20"/>
+              </w:rPr>
+              <w:t>Starting Epsilon</w:t>
+            </w:r>
+          </w:p>
+        </w:tc>
+        <w:tc>
+          <w:tcPr>
+            <w:tcW w:w="5477" w:type="dxa"/>
+          </w:tcPr>
+          <w:p>
+            <w:pPr>
+              <w:spacing w:line="276" w:lineRule="auto"/>
+              <w:jc w:val="center"/>
+              <w:rPr>
+                <w:sz w:val="20"/>
+                <w:szCs w:val="20"/>
+              </w:rPr>
+            </w:pPr>
+            <w:r>
+              <w:rPr>
+                <w:sz w:val="20"/>
+                <w:szCs w:val="20"/>
+              </w:rPr>
+              <w:t>The starting value of the epsilon variable for learning agents</w:t>
+            </w:r>
+          </w:p>
+        </w:tc>
+      </w:tr>
+      <w:tr>
+        <w:tc>
+          <w:tcPr>
+            <w:tcW w:w="3539" w:type="dxa"/>
+          </w:tcPr>
+          <w:p>
+            <w:pPr>
+              <w:spacing w:line="276" w:lineRule="auto"/>
+              <w:jc w:val="center"/>
+              <w:rPr>
+                <w:sz w:val="20"/>
+                <w:szCs w:val="20"/>
+              </w:rPr>
+            </w:pPr>
+            <w:r>
+              <w:rPr>
+                <w:sz w:val="20"/>
+                <w:szCs w:val="20"/>
+              </w:rPr>
+              <w:t>Starting Mood</w:t>
+            </w:r>
+          </w:p>
+        </w:tc>
+        <w:tc>
+          <w:tcPr>
+            <w:tcW w:w="5477" w:type="dxa"/>
+          </w:tcPr>
+          <w:p>
+            <w:pPr>
+              <w:spacing w:line="276" w:lineRule="auto"/>
+              <w:jc w:val="center"/>
+              <w:rPr>
+                <w:sz w:val="20"/>
+                <w:szCs w:val="20"/>
+              </w:rPr>
+            </w:pPr>
+            <w:r>
+              <w:rPr>
+                <w:sz w:val="20"/>
+                <w:szCs w:val="20"/>
+              </w:rPr>
+              <w:t>The starting value of mood for all agents</w:t>
+            </w:r>
+          </w:p>
+        </w:tc>
+      </w:tr>
+      <w:tr>
+        <w:tc>
+          <w:tcPr>
+            <w:tcW w:w="3539" w:type="dxa"/>
+          </w:tcPr>
+          <w:p>
+            <w:pPr>
+              <w:spacing w:line="276" w:lineRule="auto"/>
+              <w:jc w:val="center"/>
+              <w:rPr>
+                <w:sz w:val="20"/>
+                <w:szCs w:val="20"/>
+              </w:rPr>
+            </w:pPr>
+            <w:r>
+              <w:rPr>
+                <w:sz w:val="20"/>
+                <w:szCs w:val="20"/>
+              </w:rPr>
+              <w:t>Value of mA</w:t>
+            </w:r>
+          </w:p>
+        </w:tc>
+        <w:tc>
+          <w:tcPr>
+            <w:tcW w:w="5477" w:type="dxa"/>
+          </w:tcPr>
+          <w:p>
+            <w:pPr>
+              <w:spacing w:line="276" w:lineRule="auto"/>
+              <w:jc w:val="center"/>
+              <w:rPr>
+                <w:sz w:val="20"/>
+                <w:szCs w:val="20"/>
+              </w:rPr>
+            </w:pPr>
+            <w:r>
+              <w:rPr>
+                <w:sz w:val="20"/>
+                <w:szCs w:val="20"/>
+              </w:rPr>
+              <w:t>The value of mA to use for Moody agents</w:t>
+            </w:r>
+          </w:p>
+        </w:tc>
+      </w:tr>
+      <w:tr>
+        <w:tc>
+          <w:tcPr>
+            <w:tcW w:w="3539" w:type="dxa"/>
+          </w:tcPr>
+          <w:p>
+            <w:pPr>
+              <w:spacing w:line="276" w:lineRule="auto"/>
+              <w:jc w:val="center"/>
+              <w:rPr>
+                <w:sz w:val="20"/>
+                <w:szCs w:val="20"/>
+              </w:rPr>
+            </w:pPr>
+            <w:r>
+              <w:rPr>
+                <w:sz w:val="20"/>
+                <w:szCs w:val="20"/>
+              </w:rPr>
+              <w:t>Emotional Sensitivity</w:t>
+            </w:r>
+          </w:p>
+        </w:tc>
+        <w:tc>
+          <w:tcPr>
+            <w:tcW w:w="5477" w:type="dxa"/>
+          </w:tcPr>
+          <w:p>
+            <w:pPr>
+              <w:spacing w:line="276" w:lineRule="auto"/>
+              <w:jc w:val="center"/>
+              <w:rPr>
+                <w:sz w:val="20"/>
+                <w:szCs w:val="20"/>
+              </w:rPr>
+            </w:pPr>
+            <w:r>
+              <w:rPr>
+                <w:sz w:val="20"/>
+                <w:szCs w:val="20"/>
+              </w:rPr>
+              <w:t>(LEGACY) The emotional sensitivity factor for Moody agent</w:t>
+            </w:r>
+            <w:r>
+              <w:rPr>
+                <w:sz w:val="20"/>
+                <w:szCs w:val="20"/>
+              </w:rPr>
+              <w:t>s</w:t>
+            </w:r>
+          </w:p>
+        </w:tc>
+      </w:tr>
+      <w:tr>
+        <w:tc>
+          <w:tcPr>
+            <w:tcW w:w="9016" w:type="dxa"/>
+            <w:gridSpan w:val="2"/>
+          </w:tcPr>
+          <w:p>
+            <w:pPr>
+              <w:spacing w:line="276" w:lineRule="auto"/>
+              <w:jc w:val="center"/>
+              <w:rPr>
+                <w:i/>
+                <w:iCs/>
+                <w:sz w:val="20"/>
+                <w:szCs w:val="20"/>
+              </w:rPr>
+            </w:pPr>
+            <w:r>
+              <w:rPr>
+                <w:i/>
+                <w:iCs/>
+                <w:sz w:val="20"/>
+                <w:szCs w:val="20"/>
+              </w:rPr>
+              <w:t>Random Graph Version:</w:t>
+            </w:r>
+          </w:p>
+        </w:tc>
+      </w:tr>
+      <w:tr>
+        <w:tc>
+          <w:tcPr>
+            <w:tcW w:w="3539" w:type="dxa"/>
+          </w:tcPr>
+          <w:p>
+            <w:pPr>
+              <w:spacing w:line="276" w:lineRule="auto"/>
+              <w:jc w:val="center"/>
+              <w:rPr>
+                <w:sz w:val="20"/>
+                <w:szCs w:val="20"/>
+              </w:rPr>
+            </w:pPr>
+            <w:r>
+              <w:rPr>
+                <w:sz w:val="20"/>
+                <w:szCs w:val="20"/>
+              </w:rPr>
+              <w:t>Number of Agents</w:t>
+            </w:r>
+          </w:p>
+        </w:tc>
+        <w:tc>
+          <w:tcPr>
+            <w:tcW w:w="5477" w:type="dxa"/>
+          </w:tcPr>
+          <w:p>
+            <w:pPr>
+              <w:spacing w:line="276" w:lineRule="auto"/>
+              <w:jc w:val="center"/>
+              <w:rPr>
+                <w:sz w:val="20"/>
+                <w:szCs w:val="20"/>
+              </w:rPr>
+            </w:pPr>
+            <w:r>
+              <w:rPr>
+                <w:sz w:val="20"/>
+                <w:szCs w:val="20"/>
+              </w:rPr>
+              <w:t>The number of agents in the grid</w:t>
+            </w:r>
+          </w:p>
+        </w:tc>
+      </w:tr>
+      <w:tr>
+        <w:tc>
+          <w:tcPr>
+            <w:tcW w:w="3539" w:type="dxa"/>
+          </w:tcPr>
+          <w:p>
+            <w:pPr>
+              <w:spacing w:line="276" w:lineRule="auto"/>
+              <w:jc w:val="center"/>
+              <w:rPr>
+                <w:sz w:val="20"/>
+                <w:szCs w:val="20"/>
+              </w:rPr>
+            </w:pPr>
+            <w:r>
+              <w:rPr>
+                <w:sz w:val="20"/>
+                <w:szCs w:val="20"/>
+              </w:rPr>
+              <w:t>Opponent Type</w:t>
+            </w:r>
+          </w:p>
+        </w:tc>
+        <w:tc>
+          <w:tcPr>
+            <w:tcW w:w="5477" w:type="dxa"/>
+          </w:tcPr>
+          <w:p>
+            <w:pPr>
+              <w:spacing w:line="276" w:lineRule="auto"/>
+              <w:jc w:val="center"/>
+              <w:rPr>
+                <w:sz w:val="20"/>
+                <w:szCs w:val="20"/>
+              </w:rPr>
+            </w:pPr>
+            <w:r>
+              <w:rPr>
+                <w:sz w:val="20"/>
+                <w:szCs w:val="20"/>
+              </w:rPr>
+              <w:t>The type of opponent Moody SARSA agents will play against</w:t>
+            </w:r>
+          </w:p>
+        </w:tc>
+      </w:tr>
+      <w:tr>
+        <w:tc>
+          <w:tcPr>
+            <w:tcW w:w="3539" w:type="dxa"/>
+          </w:tcPr>
+          <w:p>
+            <w:pPr>
+              <w:spacing w:line="276" w:lineRule="auto"/>
+              <w:jc w:val="center"/>
+              <w:rPr>
+                <w:sz w:val="20"/>
+                <w:szCs w:val="20"/>
+              </w:rPr>
+            </w:pPr>
+            <w:r>
+              <w:rPr>
+                <w:sz w:val="20"/>
+                <w:szCs w:val="20"/>
+              </w:rPr>
+              <w:t>First Round Move</w:t>
+            </w:r>
+          </w:p>
+        </w:tc>
+        <w:tc>
+          <w:tcPr>
+            <w:tcW w:w="5477" w:type="dxa"/>
+          </w:tcPr>
+          <w:p>
+            <w:pPr>
+              <w:spacing w:line="276" w:lineRule="auto"/>
+              <w:jc w:val="center"/>
+              <w:rPr>
+                <w:sz w:val="20"/>
+                <w:szCs w:val="20"/>
+              </w:rPr>
+            </w:pPr>
+            <w:r>
+              <w:rPr>
+                <w:sz w:val="20"/>
+                <w:szCs w:val="20"/>
+              </w:rPr>
+              <w:t>The move played by all agents on their first round</w:t>
+            </w:r>
+          </w:p>
+        </w:tc>
+      </w:tr>
+      <w:tr>
+        <w:tc>
+          <w:tcPr>
+            <w:tcW w:w="3539" w:type="dxa"/>
+          </w:tcPr>
+          <w:p>
+            <w:pPr>
+              <w:spacing w:line="276" w:lineRule="auto"/>
+              <w:jc w:val="center"/>
+              <w:rPr>
+                <w:sz w:val="20"/>
+                <w:szCs w:val="20"/>
+              </w:rPr>
+            </w:pPr>
+            <w:r>
+              <w:rPr>
+                <w:sz w:val="20"/>
+                <w:szCs w:val="20"/>
+              </w:rPr>
+              <w:t>State Information</w:t>
+            </w:r>
+          </w:p>
+        </w:tc>
+        <w:tc>
+          <w:tcPr>
+            <w:tcW w:w="5477" w:type="dxa"/>
+          </w:tcPr>
+          <w:p>
+            <w:pPr>
+              <w:spacing w:line="276" w:lineRule="auto"/>
+              <w:jc w:val="center"/>
+              <w:rPr>
+                <w:sz w:val="20"/>
+                <w:szCs w:val="20"/>
+              </w:rPr>
+            </w:pPr>
+            <w:r>
+              <w:rPr>
+                <w:sz w:val="20"/>
+                <w:szCs w:val="20"/>
+              </w:rPr>
+              <w:t xml:space="preserve">The amount of state information Moody SARSA agents </w:t>
+            </w:r>
+            <w:proofErr w:type="gramStart"/>
+            <w:r>
+              <w:rPr>
+                <w:sz w:val="20"/>
+                <w:szCs w:val="20"/>
+              </w:rPr>
+              <w:t>have</w:t>
+            </w:r>
+            <w:proofErr w:type="gramEnd"/>
+            <w:r>
+              <w:rPr>
+                <w:sz w:val="20"/>
+                <w:szCs w:val="20"/>
+              </w:rPr>
+              <w:t xml:space="preserve"> available to them</w:t>
+            </w:r>
+          </w:p>
+        </w:tc>
+      </w:tr>
+      <w:tr>
+        <w:tc>
+          <w:tcPr>
+            <w:tcW w:w="3539" w:type="dxa"/>
+          </w:tcPr>
+          <w:p>
+            <w:pPr>
+              <w:spacing w:line="276" w:lineRule="auto"/>
+              <w:jc w:val="center"/>
+              <w:rPr>
+                <w:sz w:val="20"/>
+                <w:szCs w:val="20"/>
+              </w:rPr>
+            </w:pPr>
+            <w:r>
+              <w:rPr>
+                <w:sz w:val="20"/>
+                <w:szCs w:val="20"/>
+              </w:rPr>
+              <w:t>Number of Rounds</w:t>
+            </w:r>
+          </w:p>
+        </w:tc>
+        <w:tc>
+          <w:tcPr>
+            <w:tcW w:w="5477" w:type="dxa"/>
+          </w:tcPr>
+          <w:p>
+            <w:pPr>
+              <w:spacing w:line="276" w:lineRule="auto"/>
+              <w:jc w:val="center"/>
+              <w:rPr>
+                <w:sz w:val="20"/>
+                <w:szCs w:val="20"/>
+              </w:rPr>
+            </w:pPr>
+            <w:r>
+              <w:rPr>
+                <w:sz w:val="20"/>
+                <w:szCs w:val="20"/>
+              </w:rPr>
+              <w:t>The number of rounds/timesteps the simulation will run for</w:t>
+            </w:r>
+          </w:p>
+        </w:tc>
+      </w:tr>
+      <w:tr>
+        <w:tc>
+          <w:tcPr>
+            <w:tcW w:w="3539" w:type="dxa"/>
+          </w:tcPr>
+          <w:p>
+            <w:pPr>
+              <w:spacing w:line="276" w:lineRule="auto"/>
+              <w:jc w:val="center"/>
+              <w:rPr>
+                <w:sz w:val="20"/>
+                <w:szCs w:val="20"/>
+              </w:rPr>
+            </w:pPr>
+            <w:r>
+              <w:rPr>
+                <w:sz w:val="20"/>
+                <w:szCs w:val="20"/>
+              </w:rPr>
+              <w:t>Collect Data</w:t>
+            </w:r>
+          </w:p>
+        </w:tc>
+        <w:tc>
+          <w:tcPr>
+            <w:tcW w:w="5477" w:type="dxa"/>
+          </w:tcPr>
+          <w:p>
+            <w:pPr>
+              <w:spacing w:line="276" w:lineRule="auto"/>
+              <w:jc w:val="center"/>
+              <w:rPr>
+                <w:sz w:val="20"/>
+                <w:szCs w:val="20"/>
+              </w:rPr>
+            </w:pPr>
+            <w:r>
+              <w:rPr>
+                <w:sz w:val="20"/>
+                <w:szCs w:val="20"/>
+              </w:rPr>
+              <w:t>Whether to output data to CSV files on each round/timestep</w:t>
+            </w:r>
+          </w:p>
+        </w:tc>
+      </w:tr>
+      <w:tr>
+        <w:tc>
+          <w:tcPr>
+            <w:tcW w:w="3539" w:type="dxa"/>
+          </w:tcPr>
+          <w:p>
+            <w:pPr>
+              <w:spacing w:line="276" w:lineRule="auto"/>
+              <w:jc w:val="center"/>
+              <w:rPr>
+                <w:sz w:val="20"/>
+                <w:szCs w:val="20"/>
+              </w:rPr>
+            </w:pPr>
+            <w:r>
+              <w:rPr>
+                <w:sz w:val="20"/>
+                <w:szCs w:val="20"/>
+              </w:rPr>
+              <w:t>Payoff for CC</w:t>
+            </w:r>
+          </w:p>
+        </w:tc>
+        <w:tc>
+          <w:tcPr>
+            <w:tcW w:w="5477" w:type="dxa"/>
+          </w:tcPr>
+          <w:p>
+            <w:pPr>
+              <w:spacing w:line="276" w:lineRule="auto"/>
+              <w:jc w:val="center"/>
+              <w:rPr>
+                <w:sz w:val="20"/>
+                <w:szCs w:val="20"/>
+              </w:rPr>
+            </w:pPr>
+            <w:r>
+              <w:rPr>
+                <w:sz w:val="20"/>
+                <w:szCs w:val="20"/>
+              </w:rPr>
+              <w:t>The R Payoff for all agents</w:t>
+            </w:r>
+          </w:p>
+        </w:tc>
+      </w:tr>
+      <w:tr>
+        <w:tc>
+          <w:tcPr>
+            <w:tcW w:w="3539" w:type="dxa"/>
+          </w:tcPr>
+          <w:p>
+            <w:pPr>
+              <w:spacing w:line="276" w:lineRule="auto"/>
+              <w:jc w:val="center"/>
+              <w:rPr>
+                <w:sz w:val="20"/>
+                <w:szCs w:val="20"/>
+              </w:rPr>
+            </w:pPr>
+            <w:r>
+              <w:rPr>
+                <w:sz w:val="20"/>
+                <w:szCs w:val="20"/>
+              </w:rPr>
+              <w:t>Payoff for CD</w:t>
+            </w:r>
+          </w:p>
+        </w:tc>
+        <w:tc>
+          <w:tcPr>
+            <w:tcW w:w="5477" w:type="dxa"/>
+          </w:tcPr>
+          <w:p>
+            <w:pPr>
+              <w:spacing w:line="276" w:lineRule="auto"/>
+              <w:jc w:val="center"/>
+              <w:rPr>
+                <w:sz w:val="20"/>
+                <w:szCs w:val="20"/>
+              </w:rPr>
+            </w:pPr>
+            <w:r>
+              <w:rPr>
+                <w:sz w:val="20"/>
+                <w:szCs w:val="20"/>
+              </w:rPr>
+              <w:t>The S Payoff for all agents</w:t>
+            </w:r>
+          </w:p>
+        </w:tc>
+      </w:tr>
+      <w:tr>
+        <w:tc>
+          <w:tcPr>
+            <w:tcW w:w="3539" w:type="dxa"/>
+          </w:tcPr>
+          <w:p>
+            <w:pPr>
+              <w:spacing w:line="276" w:lineRule="auto"/>
+              <w:jc w:val="center"/>
+              <w:rPr>
+                <w:sz w:val="20"/>
+                <w:szCs w:val="20"/>
+              </w:rPr>
+            </w:pPr>
+            <w:r>
+              <w:rPr>
+                <w:sz w:val="20"/>
+                <w:szCs w:val="20"/>
+              </w:rPr>
+              <w:t>Payoff for DC</w:t>
+            </w:r>
+          </w:p>
+        </w:tc>
+        <w:tc>
+          <w:tcPr>
+            <w:tcW w:w="5477" w:type="dxa"/>
+          </w:tcPr>
+          <w:p>
+            <w:pPr>
+              <w:spacing w:line="276" w:lineRule="auto"/>
+              <w:jc w:val="center"/>
+              <w:rPr>
+                <w:sz w:val="20"/>
+                <w:szCs w:val="20"/>
+              </w:rPr>
+            </w:pPr>
+            <w:r>
+              <w:rPr>
+                <w:sz w:val="20"/>
+                <w:szCs w:val="20"/>
+              </w:rPr>
+              <w:t>The T Payoff for all agents</w:t>
+            </w:r>
+          </w:p>
+        </w:tc>
+      </w:tr>
+      <w:tr>
+        <w:tc>
+          <w:tcPr>
+            <w:tcW w:w="3539" w:type="dxa"/>
+          </w:tcPr>
+          <w:p>
+            <w:pPr>
+              <w:spacing w:line="276" w:lineRule="auto"/>
+              <w:jc w:val="center"/>
+              <w:rPr>
+                <w:sz w:val="20"/>
+                <w:szCs w:val="20"/>
+              </w:rPr>
+            </w:pPr>
+            <w:r>
+              <w:rPr>
+                <w:sz w:val="20"/>
+                <w:szCs w:val="20"/>
+              </w:rPr>
+              <w:t>Payoff for DD</w:t>
+            </w:r>
+          </w:p>
+        </w:tc>
+        <w:tc>
+          <w:tcPr>
+            <w:tcW w:w="5477" w:type="dxa"/>
+          </w:tcPr>
+          <w:p>
+            <w:pPr>
+              <w:spacing w:line="276" w:lineRule="auto"/>
+              <w:jc w:val="center"/>
+              <w:rPr>
+                <w:sz w:val="20"/>
+                <w:szCs w:val="20"/>
+              </w:rPr>
+            </w:pPr>
+            <w:r>
+              <w:rPr>
+                <w:sz w:val="20"/>
+                <w:szCs w:val="20"/>
+              </w:rPr>
+              <w:t>The P Payoff for all agents</w:t>
+            </w:r>
+          </w:p>
+        </w:tc>
+      </w:tr>
+      <w:tr>
+        <w:tc>
+          <w:tcPr>
+            <w:tcW w:w="3539" w:type="dxa"/>
+          </w:tcPr>
+          <w:p>
+            <w:pPr>
+              <w:spacing w:line="276" w:lineRule="auto"/>
+              <w:jc w:val="center"/>
+              <w:rPr>
+                <w:sz w:val="20"/>
+                <w:szCs w:val="20"/>
+              </w:rPr>
+            </w:pPr>
+            <w:r>
+              <w:rPr>
+                <w:sz w:val="20"/>
+                <w:szCs w:val="20"/>
+              </w:rPr>
+              <w:t>Starting Mood</w:t>
+            </w:r>
+          </w:p>
+        </w:tc>
+        <w:tc>
+          <w:tcPr>
+            <w:tcW w:w="5477" w:type="dxa"/>
+          </w:tcPr>
+          <w:p>
+            <w:pPr>
+              <w:spacing w:line="276" w:lineRule="auto"/>
+              <w:jc w:val="center"/>
+              <w:rPr>
+                <w:sz w:val="20"/>
+                <w:szCs w:val="20"/>
+              </w:rPr>
+            </w:pPr>
+            <w:r>
+              <w:rPr>
+                <w:sz w:val="20"/>
+                <w:szCs w:val="20"/>
+              </w:rPr>
+              <w:t>The starting mood value of all agents</w:t>
+            </w:r>
+          </w:p>
+        </w:tc>
+      </w:tr>
+      <w:tr>
+        <w:tc>
+          <w:tcPr>
+            <w:tcW w:w="3539" w:type="dxa"/>
+          </w:tcPr>
+          <w:p>
+            <w:pPr>
+              <w:spacing w:line="276" w:lineRule="auto"/>
+              <w:jc w:val="center"/>
+              <w:rPr>
+                <w:sz w:val="20"/>
+                <w:szCs w:val="20"/>
+              </w:rPr>
+            </w:pPr>
+            <w:r>
+              <w:rPr>
+                <w:sz w:val="20"/>
+                <w:szCs w:val="20"/>
+              </w:rPr>
+              <w:t>Partner Termination Strategy</w:t>
+            </w:r>
+          </w:p>
+        </w:tc>
+        <w:tc>
+          <w:tcPr>
+            <w:tcW w:w="5477" w:type="dxa"/>
+          </w:tcPr>
+          <w:p>
+            <w:pPr>
+              <w:spacing w:line="276" w:lineRule="auto"/>
+              <w:jc w:val="center"/>
+              <w:rPr>
+                <w:sz w:val="20"/>
+                <w:szCs w:val="20"/>
+              </w:rPr>
+            </w:pPr>
+            <w:r>
+              <w:rPr>
+                <w:sz w:val="20"/>
+                <w:szCs w:val="20"/>
+              </w:rPr>
+              <w:t>The termination strategy agents should use throughout graph restructuring</w:t>
+            </w:r>
+          </w:p>
+        </w:tc>
+      </w:tr>
+      <w:tr>
+        <w:tc>
+          <w:tcPr>
+            <w:tcW w:w="3539" w:type="dxa"/>
+          </w:tcPr>
+          <w:p>
+            <w:pPr>
+              <w:spacing w:line="276" w:lineRule="auto"/>
+              <w:jc w:val="center"/>
+              <w:rPr>
+                <w:sz w:val="20"/>
+                <w:szCs w:val="20"/>
+              </w:rPr>
+            </w:pPr>
+            <w:r>
+              <w:rPr>
+                <w:sz w:val="20"/>
+                <w:szCs w:val="20"/>
+              </w:rPr>
+              <w:t>Rewiring Percentage</w:t>
+            </w:r>
+          </w:p>
+        </w:tc>
+        <w:tc>
+          <w:tcPr>
+            <w:tcW w:w="5477" w:type="dxa"/>
+          </w:tcPr>
+          <w:p>
+            <w:pPr>
+              <w:spacing w:line="276" w:lineRule="auto"/>
+              <w:jc w:val="center"/>
+              <w:rPr>
+                <w:sz w:val="20"/>
+                <w:szCs w:val="20"/>
+              </w:rPr>
+            </w:pPr>
+            <w:r>
+              <w:rPr>
+                <w:sz w:val="20"/>
+                <w:szCs w:val="20"/>
+              </w:rPr>
+              <w:t>The proportion of total possible agent pairs to examine for restructuring purposes</w:t>
+            </w:r>
+          </w:p>
+        </w:tc>
+      </w:tr>
+      <w:tr>
+        <w:tc>
+          <w:tcPr>
+            <w:tcW w:w="3539" w:type="dxa"/>
+          </w:tcPr>
+          <w:p>
+            <w:pPr>
+              <w:spacing w:line="276" w:lineRule="auto"/>
+              <w:jc w:val="center"/>
+              <w:rPr>
+                <w:sz w:val="20"/>
+                <w:szCs w:val="20"/>
+              </w:rPr>
+            </w:pPr>
+            <w:r>
+              <w:rPr>
+                <w:sz w:val="20"/>
+                <w:szCs w:val="20"/>
+              </w:rPr>
+              <w:t>Forgiveness Frequency</w:t>
+            </w:r>
+          </w:p>
+        </w:tc>
+        <w:tc>
+          <w:tcPr>
+            <w:tcW w:w="5477" w:type="dxa"/>
+          </w:tcPr>
+          <w:p>
+            <w:pPr>
+              <w:spacing w:line="276" w:lineRule="auto"/>
+              <w:jc w:val="center"/>
+              <w:rPr>
+                <w:sz w:val="20"/>
+                <w:szCs w:val="20"/>
+              </w:rPr>
+            </w:pPr>
+            <w:r>
+              <w:rPr>
+                <w:sz w:val="20"/>
+                <w:szCs w:val="20"/>
+              </w:rPr>
+              <w:t xml:space="preserve">The frequency of </w:t>
+            </w:r>
+            <w:r>
+              <w:rPr>
+                <w:sz w:val="20"/>
+                <w:szCs w:val="20"/>
+              </w:rPr>
+              <w:t>agents forgiving one another for values such as their cumulative counts of betrayals, etc.</w:t>
+            </w:r>
+          </w:p>
+        </w:tc>
+      </w:tr>
+      <w:tr>
+        <w:tc>
+          <w:tcPr>
+            <w:tcW w:w="3539" w:type="dxa"/>
+          </w:tcPr>
+          <w:p>
+            <w:pPr>
+              <w:spacing w:line="276" w:lineRule="auto"/>
+              <w:jc w:val="center"/>
+              <w:rPr>
+                <w:sz w:val="20"/>
+                <w:szCs w:val="20"/>
+              </w:rPr>
+            </w:pPr>
+            <w:r>
+              <w:rPr>
+                <w:sz w:val="20"/>
+                <w:szCs w:val="20"/>
+              </w:rPr>
+              <w:t>Restructuring Frequency</w:t>
+            </w:r>
+          </w:p>
+        </w:tc>
+        <w:tc>
+          <w:tcPr>
+            <w:tcW w:w="5477" w:type="dxa"/>
+          </w:tcPr>
+          <w:p>
+            <w:pPr>
+              <w:spacing w:line="276" w:lineRule="auto"/>
+              <w:jc w:val="center"/>
+              <w:rPr>
+                <w:sz w:val="20"/>
+                <w:szCs w:val="20"/>
+              </w:rPr>
+            </w:pPr>
+            <w:r>
+              <w:rPr>
+                <w:sz w:val="20"/>
+                <w:szCs w:val="20"/>
+              </w:rPr>
+              <w:t>The frequency that network restructuring will occur</w:t>
+            </w:r>
+          </w:p>
+        </w:tc>
+      </w:tr>
+    </w:tbl>
+    <w:p/>
+    <w:p>
+      <w:pPr>
+        <w:rPr>
+          <w:i/>
+          <w:iCs/>
+        </w:rPr>
+      </w:pPr>
+      <w:r>
+        <w:rPr>
+          <w:i/>
+          <w:iCs/>
+        </w:rPr>
+        <w:t xml:space="preserve">BATCHRUN </w:t>
+      </w:r>
       <w:r>
         <w:rPr>
           <w:i/>
@@ -2444,7 +5374,7 @@
       <w:tr>
         <w:tc>
           <w:tcPr>
-            <w:tcW w:w="1994" w:type="dxa"/>
+            <w:tcW w:w="1866" w:type="dxa"/>
           </w:tcPr>
           <w:p>
             <w:pPr>
@@ -2466,7 +5396,7 @@
         </w:tc>
         <w:tc>
           <w:tcPr>
-            <w:tcW w:w="1545" w:type="dxa"/>
+            <w:tcW w:w="2713" w:type="dxa"/>
           </w:tcPr>
           <w:p>
             <w:pPr>
@@ -2488,7 +5418,7 @@
         </w:tc>
         <w:tc>
           <w:tcPr>
-            <w:tcW w:w="1985" w:type="dxa"/>
+            <w:tcW w:w="1695" w:type="dxa"/>
           </w:tcPr>
           <w:p>
             <w:pPr>
@@ -2510,7 +5440,7 @@
         </w:tc>
         <w:tc>
           <w:tcPr>
-            <w:tcW w:w="3492" w:type="dxa"/>
+            <w:tcW w:w="2742" w:type="dxa"/>
           </w:tcPr>
           <w:p>
             <w:pPr>
@@ -2541,7 +5471,7 @@
       <w:tr>
         <w:tc>
           <w:tcPr>
-            <w:tcW w:w="1994" w:type="dxa"/>
+            <w:tcW w:w="1866" w:type="dxa"/>
           </w:tcPr>
           <w:p>
             <w:pPr>
@@ -2563,7 +5493,7 @@
         </w:tc>
         <w:tc>
           <w:tcPr>
-            <w:tcW w:w="1545" w:type="dxa"/>
+            <w:tcW w:w="2713" w:type="dxa"/>
           </w:tcPr>
           <w:p>
             <w:pPr>
@@ -2585,7 +5515,7 @@
         </w:tc>
         <w:tc>
           <w:tcPr>
-            <w:tcW w:w="1985" w:type="dxa"/>
+            <w:tcW w:w="1695" w:type="dxa"/>
           </w:tcPr>
           <w:p>
             <w:pPr>
@@ -2618,13 +5548,14 @@
                 <w:sz w:val="20"/>
                 <w:szCs w:val="20"/>
               </w:rPr>
+              <w:lastRenderedPageBreak/>
               <w:t>Random Graph: any whole number</w:t>
             </w:r>
           </w:p>
         </w:tc>
         <w:tc>
           <w:tcPr>
-            <w:tcW w:w="3492" w:type="dxa"/>
+            <w:tcW w:w="2742" w:type="dxa"/>
           </w:tcPr>
           <w:p>
             <w:pPr>
@@ -2641,7 +5572,16 @@
                 <w:sz w:val="20"/>
                 <w:szCs w:val="20"/>
               </w:rPr>
-              <w:t xml:space="preserve">For the 2D grid lattice, this will not alter the number of agents spawned in of itself; it will likely cause a crash if changed in isolation. </w:t>
+              <w:lastRenderedPageBreak/>
+              <w:t xml:space="preserve">For the 2D grid lattice, this will not alter the number of agents </w:t>
+            </w:r>
+            <w:r>
+              <w:rPr>
+                <w:sz w:val="20"/>
+                <w:szCs w:val="20"/>
+              </w:rPr>
+              <w:lastRenderedPageBreak/>
+              <w:t xml:space="preserve">spawned in of itself; it will likely cause a crash if changed in isolation. </w:t>
             </w:r>
             <w:r>
               <w:rPr>
@@ -2694,29 +5634,30 @@
       <w:tr>
         <w:tc>
           <w:tcPr>
-            <w:tcW w:w="1994" w:type="dxa"/>
-          </w:tcPr>
-          <w:p>
-            <w:pPr>
-              <w:spacing w:line="276" w:lineRule="auto"/>
-              <w:jc w:val="center"/>
-              <w:rPr>
-                <w:sz w:val="20"/>
-                <w:szCs w:val="20"/>
-              </w:rPr>
-            </w:pPr>
-            <w:r>
-              <w:rPr>
-                <w:sz w:val="20"/>
-                <w:szCs w:val="20"/>
-              </w:rPr>
+            <w:tcW w:w="1866" w:type="dxa"/>
+          </w:tcPr>
+          <w:p>
+            <w:pPr>
+              <w:spacing w:line="276" w:lineRule="auto"/>
+              <w:jc w:val="center"/>
+              <w:rPr>
+                <w:sz w:val="20"/>
+                <w:szCs w:val="20"/>
+              </w:rPr>
+            </w:pPr>
+            <w:r>
+              <w:rPr>
+                <w:sz w:val="20"/>
+                <w:szCs w:val="20"/>
+              </w:rPr>
+              <w:lastRenderedPageBreak/>
               <w:t>DC</w:t>
             </w:r>
           </w:p>
         </w:tc>
         <w:tc>
           <w:tcPr>
-            <w:tcW w:w="1545" w:type="dxa"/>
+            <w:tcW w:w="2713" w:type="dxa"/>
           </w:tcPr>
           <w:p>
             <w:pPr>
@@ -2738,7 +5679,7 @@
         </w:tc>
         <w:tc>
           <w:tcPr>
-            <w:tcW w:w="1985" w:type="dxa"/>
+            <w:tcW w:w="1695" w:type="dxa"/>
           </w:tcPr>
           <w:p>
             <w:pPr>
@@ -2760,7 +5701,7 @@
         </w:tc>
         <w:tc>
           <w:tcPr>
-            <w:tcW w:w="3492" w:type="dxa"/>
+            <w:tcW w:w="2742" w:type="dxa"/>
           </w:tcPr>
           <w:p>
             <w:pPr>
@@ -2783,7 +5724,7 @@
       <w:tr>
         <w:tc>
           <w:tcPr>
-            <w:tcW w:w="1994" w:type="dxa"/>
+            <w:tcW w:w="1866" w:type="dxa"/>
           </w:tcPr>
           <w:p>
             <w:pPr>
@@ -2805,7 +5746,7 @@
         </w:tc>
         <w:tc>
           <w:tcPr>
-            <w:tcW w:w="1545" w:type="dxa"/>
+            <w:tcW w:w="2713" w:type="dxa"/>
           </w:tcPr>
           <w:p>
             <w:pPr>
@@ -2827,7 +5768,7 @@
         </w:tc>
         <w:tc>
           <w:tcPr>
-            <w:tcW w:w="1985" w:type="dxa"/>
+            <w:tcW w:w="1695" w:type="dxa"/>
           </w:tcPr>
           <w:p>
             <w:pPr>
@@ -2849,7 +5790,7 @@
         </w:tc>
         <w:tc>
           <w:tcPr>
-            <w:tcW w:w="3492" w:type="dxa"/>
+            <w:tcW w:w="2742" w:type="dxa"/>
           </w:tcPr>
           <w:p>
             <w:pPr>
@@ -2872,7 +5813,7 @@
       <w:tr>
         <w:tc>
           <w:tcPr>
-            <w:tcW w:w="1994" w:type="dxa"/>
+            <w:tcW w:w="1866" w:type="dxa"/>
           </w:tcPr>
           <w:p>
             <w:pPr>
@@ -2894,7 +5835,7 @@
         </w:tc>
         <w:tc>
           <w:tcPr>
-            <w:tcW w:w="1545" w:type="dxa"/>
+            <w:tcW w:w="2713" w:type="dxa"/>
           </w:tcPr>
           <w:p>
             <w:pPr>
@@ -2923,7 +5864,7 @@
         </w:tc>
         <w:tc>
           <w:tcPr>
-            <w:tcW w:w="1985" w:type="dxa"/>
+            <w:tcW w:w="1695" w:type="dxa"/>
           </w:tcPr>
           <w:p>
             <w:pPr>
@@ -2945,7 +5886,7 @@
         </w:tc>
         <w:tc>
           <w:tcPr>
-            <w:tcW w:w="3492" w:type="dxa"/>
+            <w:tcW w:w="2742" w:type="dxa"/>
           </w:tcPr>
           <w:p>
             <w:pPr>
@@ -2968,7 +5909,7 @@
       <w:tr>
         <w:tc>
           <w:tcPr>
-            <w:tcW w:w="1994" w:type="dxa"/>
+            <w:tcW w:w="1866" w:type="dxa"/>
           </w:tcPr>
           <w:p>
             <w:pPr>
@@ -2990,7 +5931,7 @@
         </w:tc>
         <w:tc>
           <w:tcPr>
-            <w:tcW w:w="1545" w:type="dxa"/>
+            <w:tcW w:w="2713" w:type="dxa"/>
           </w:tcPr>
           <w:p>
             <w:pPr>
@@ -3012,7 +5953,7 @@
         </w:tc>
         <w:tc>
           <w:tcPr>
-            <w:tcW w:w="1985" w:type="dxa"/>
+            <w:tcW w:w="1695" w:type="dxa"/>
           </w:tcPr>
           <w:p>
             <w:pPr>
@@ -3034,7 +5975,7 @@
         </w:tc>
         <w:tc>
           <w:tcPr>
-            <w:tcW w:w="3492" w:type="dxa"/>
+            <w:tcW w:w="2742" w:type="dxa"/>
           </w:tcPr>
           <w:p>
             <w:pPr>
@@ -3057,7 +5998,7 @@
       <w:tr>
         <w:tc>
           <w:tcPr>
-            <w:tcW w:w="1994" w:type="dxa"/>
+            <w:tcW w:w="1866" w:type="dxa"/>
           </w:tcPr>
           <w:p>
             <w:pPr>
@@ -3079,7 +6020,7 @@
         </w:tc>
         <w:tc>
           <w:tcPr>
-            <w:tcW w:w="1545" w:type="dxa"/>
+            <w:tcW w:w="2713" w:type="dxa"/>
           </w:tcPr>
           <w:p>
             <w:pPr>
@@ -3101,7 +6042,7 @@
         </w:tc>
         <w:tc>
           <w:tcPr>
-            <w:tcW w:w="1985" w:type="dxa"/>
+            <w:tcW w:w="1695" w:type="dxa"/>
           </w:tcPr>
           <w:p>
             <w:pPr>
@@ -3123,7 +6064,7 @@
         </w:tc>
         <w:tc>
           <w:tcPr>
-            <w:tcW w:w="3492" w:type="dxa"/>
+            <w:tcW w:w="2742" w:type="dxa"/>
           </w:tcPr>
           <w:p>
             <w:pPr>
@@ -3139,7 +6080,7 @@
       <w:tr>
         <w:tc>
           <w:tcPr>
-            <w:tcW w:w="1994" w:type="dxa"/>
+            <w:tcW w:w="1866" w:type="dxa"/>
           </w:tcPr>
           <w:p>
             <w:pPr>
@@ -3161,7 +6102,7 @@
         </w:tc>
         <w:tc>
           <w:tcPr>
-            <w:tcW w:w="1545" w:type="dxa"/>
+            <w:tcW w:w="2713" w:type="dxa"/>
           </w:tcPr>
           <w:p>
             <w:pPr>
@@ -3183,7 +6124,7 @@
         </w:tc>
         <w:tc>
           <w:tcPr>
-            <w:tcW w:w="1985" w:type="dxa"/>
+            <w:tcW w:w="1695" w:type="dxa"/>
           </w:tcPr>
           <w:p>
             <w:pPr>
@@ -3205,7 +6146,7 @@
         </w:tc>
         <w:tc>
           <w:tcPr>
-            <w:tcW w:w="3492" w:type="dxa"/>
+            <w:tcW w:w="2742" w:type="dxa"/>
           </w:tcPr>
           <w:p>
             <w:pPr>
@@ -3221,7 +6162,7 @@
       <w:tr>
         <w:tc>
           <w:tcPr>
-            <w:tcW w:w="1994" w:type="dxa"/>
+            <w:tcW w:w="1866" w:type="dxa"/>
           </w:tcPr>
           <w:p>
             <w:pPr>
@@ -3243,7 +6184,7 @@
         </w:tc>
         <w:tc>
           <w:tcPr>
-            <w:tcW w:w="1545" w:type="dxa"/>
+            <w:tcW w:w="2713" w:type="dxa"/>
           </w:tcPr>
           <w:p>
             <w:pPr>
@@ -3286,7 +6227,7 @@
         </w:tc>
         <w:tc>
           <w:tcPr>
-            <w:tcW w:w="1985" w:type="dxa"/>
+            <w:tcW w:w="1695" w:type="dxa"/>
           </w:tcPr>
           <w:p>
             <w:pPr>
@@ -3308,7 +6249,7 @@
         </w:tc>
         <w:tc>
           <w:tcPr>
-            <w:tcW w:w="3492" w:type="dxa"/>
+            <w:tcW w:w="2742" w:type="dxa"/>
           </w:tcPr>
           <w:p>
             <w:pPr>
@@ -3324,7 +6265,7 @@
       <w:tr>
         <w:tc>
           <w:tcPr>
-            <w:tcW w:w="1994" w:type="dxa"/>
+            <w:tcW w:w="1866" w:type="dxa"/>
           </w:tcPr>
           <w:p>
             <w:pPr>
@@ -3346,7 +6287,7 @@
         </w:tc>
         <w:tc>
           <w:tcPr>
-            <w:tcW w:w="1545" w:type="dxa"/>
+            <w:tcW w:w="2713" w:type="dxa"/>
           </w:tcPr>
           <w:p>
             <w:pPr>
@@ -3368,7 +6309,7 @@
         </w:tc>
         <w:tc>
           <w:tcPr>
-            <w:tcW w:w="1985" w:type="dxa"/>
+            <w:tcW w:w="1695" w:type="dxa"/>
           </w:tcPr>
           <w:p>
             <w:pPr>
@@ -3390,7 +6331,7 @@
         </w:tc>
         <w:tc>
           <w:tcPr>
-            <w:tcW w:w="3492" w:type="dxa"/>
+            <w:tcW w:w="2742" w:type="dxa"/>
           </w:tcPr>
           <w:p>
             <w:pPr>
@@ -3456,7 +6397,7 @@
       <w:tr>
         <w:tc>
           <w:tcPr>
-            <w:tcW w:w="1994" w:type="dxa"/>
+            <w:tcW w:w="1866" w:type="dxa"/>
           </w:tcPr>
           <w:p>
             <w:pPr>
@@ -3478,7 +6419,7 @@
         </w:tc>
         <w:tc>
           <w:tcPr>
-            <w:tcW w:w="1545" w:type="dxa"/>
+            <w:tcW w:w="2713" w:type="dxa"/>
           </w:tcPr>
           <w:p>
             <w:pPr>
@@ -3516,7 +6457,7 @@
         </w:tc>
         <w:tc>
           <w:tcPr>
-            <w:tcW w:w="1985" w:type="dxa"/>
+            <w:tcW w:w="1695" w:type="dxa"/>
           </w:tcPr>
           <w:p>
             <w:pPr>
@@ -3555,7 +6496,7 @@
         </w:tc>
         <w:tc>
           <w:tcPr>
-            <w:tcW w:w="3492" w:type="dxa"/>
+            <w:tcW w:w="2742" w:type="dxa"/>
           </w:tcPr>
           <w:p>
             <w:pPr>
@@ -3571,7 +6512,7 @@
       <w:tr>
         <w:tc>
           <w:tcPr>
-            <w:tcW w:w="1994" w:type="dxa"/>
+            <w:tcW w:w="1866" w:type="dxa"/>
           </w:tcPr>
           <w:p>
             <w:pPr>
@@ -3593,7 +6534,7 @@
         </w:tc>
         <w:tc>
           <w:tcPr>
-            <w:tcW w:w="1545" w:type="dxa"/>
+            <w:tcW w:w="2713" w:type="dxa"/>
           </w:tcPr>
           <w:p>
             <w:pPr>
@@ -3615,7 +6556,7 @@
         </w:tc>
         <w:tc>
           <w:tcPr>
-            <w:tcW w:w="1985" w:type="dxa"/>
+            <w:tcW w:w="1695" w:type="dxa"/>
           </w:tcPr>
           <w:p>
             <w:pPr>
@@ -3637,7 +6578,7 @@
         </w:tc>
         <w:tc>
           <w:tcPr>
-            <w:tcW w:w="3492" w:type="dxa"/>
+            <w:tcW w:w="2742" w:type="dxa"/>
           </w:tcPr>
           <w:p>
             <w:pPr>
@@ -3653,7 +6594,7 @@
       <w:tr>
         <w:tc>
           <w:tcPr>
-            <w:tcW w:w="1994" w:type="dxa"/>
+            <w:tcW w:w="1866" w:type="dxa"/>
           </w:tcPr>
           <w:p>
             <w:pPr>
@@ -3675,7 +6616,7 @@
         </w:tc>
         <w:tc>
           <w:tcPr>
-            <w:tcW w:w="1545" w:type="dxa"/>
+            <w:tcW w:w="2713" w:type="dxa"/>
           </w:tcPr>
           <w:p>
             <w:pPr>
@@ -3697,7 +6638,7 @@
         </w:tc>
         <w:tc>
           <w:tcPr>
-            <w:tcW w:w="1985" w:type="dxa"/>
+            <w:tcW w:w="1695" w:type="dxa"/>
           </w:tcPr>
           <w:p>
             <w:pPr>
@@ -3719,7 +6660,7 @@
         </w:tc>
         <w:tc>
           <w:tcPr>
-            <w:tcW w:w="3492" w:type="dxa"/>
+            <w:tcW w:w="2742" w:type="dxa"/>
           </w:tcPr>
           <w:p>
             <w:pPr>
@@ -3735,30 +6676,29 @@
       <w:tr>
         <w:tc>
           <w:tcPr>
-            <w:tcW w:w="1994" w:type="dxa"/>
-          </w:tcPr>
-          <w:p>
-            <w:pPr>
-              <w:spacing w:line="276" w:lineRule="auto"/>
-              <w:jc w:val="center"/>
-              <w:rPr>
-                <w:sz w:val="20"/>
-                <w:szCs w:val="20"/>
-              </w:rPr>
-            </w:pPr>
-            <w:r>
-              <w:rPr>
-                <w:sz w:val="20"/>
-                <w:szCs w:val="20"/>
-              </w:rPr>
-              <w:lastRenderedPageBreak/>
+            <w:tcW w:w="1866" w:type="dxa"/>
+          </w:tcPr>
+          <w:p>
+            <w:pPr>
+              <w:spacing w:line="276" w:lineRule="auto"/>
+              <w:jc w:val="center"/>
+              <w:rPr>
+                <w:sz w:val="20"/>
+                <w:szCs w:val="20"/>
+              </w:rPr>
+            </w:pPr>
+            <w:r>
+              <w:rPr>
+                <w:sz w:val="20"/>
+                <w:szCs w:val="20"/>
+              </w:rPr>
               <w:t>Moody_opponents</w:t>
             </w:r>
           </w:p>
         </w:tc>
         <w:tc>
           <w:tcPr>
-            <w:tcW w:w="1545" w:type="dxa"/>
+            <w:tcW w:w="2713" w:type="dxa"/>
           </w:tcPr>
           <w:p>
             <w:pPr>
@@ -3787,7 +6727,7 @@
         </w:tc>
         <w:tc>
           <w:tcPr>
-            <w:tcW w:w="1985" w:type="dxa"/>
+            <w:tcW w:w="1695" w:type="dxa"/>
           </w:tcPr>
           <w:p>
             <w:pPr>
@@ -3809,7 +6749,7 @@
         </w:tc>
         <w:tc>
           <w:tcPr>
-            <w:tcW w:w="3492" w:type="dxa"/>
+            <w:tcW w:w="2742" w:type="dxa"/>
           </w:tcPr>
           <w:p>
             <w:pPr>
@@ -3825,7 +6765,7 @@
       <w:tr>
         <w:tc>
           <w:tcPr>
-            <w:tcW w:w="1994" w:type="dxa"/>
+            <w:tcW w:w="1866" w:type="dxa"/>
           </w:tcPr>
           <w:p>
             <w:pPr>
@@ -3847,7 +6787,7 @@
         </w:tc>
         <w:tc>
           <w:tcPr>
-            <w:tcW w:w="1545" w:type="dxa"/>
+            <w:tcW w:w="2713" w:type="dxa"/>
           </w:tcPr>
           <w:p>
             <w:pPr>
@@ -3869,7 +6809,7 @@
         </w:tc>
         <w:tc>
           <w:tcPr>
-            <w:tcW w:w="1985" w:type="dxa"/>
+            <w:tcW w:w="1695" w:type="dxa"/>
           </w:tcPr>
           <w:p>
             <w:pPr>
@@ -3891,7 +6831,7 @@
         </w:tc>
         <w:tc>
           <w:tcPr>
-            <w:tcW w:w="3492" w:type="dxa"/>
+            <w:tcW w:w="2742" w:type="dxa"/>
           </w:tcPr>
           <w:p>
             <w:pPr>
@@ -3928,6 +6868,7 @@
                 <w:sz w:val="20"/>
                 <w:szCs w:val="20"/>
               </w:rPr>
+              <w:lastRenderedPageBreak/>
               <w:t xml:space="preserve">Only available in the random graph </w:t>
             </w:r>
             <w:r>
@@ -3945,7 +6886,7 @@
       <w:tr>
         <w:tc>
           <w:tcPr>
-            <w:tcW w:w="1994" w:type="dxa"/>
+            <w:tcW w:w="1866" w:type="dxa"/>
           </w:tcPr>
           <w:p>
             <w:pPr>
@@ -3967,7 +6908,7 @@
         </w:tc>
         <w:tc>
           <w:tcPr>
-            <w:tcW w:w="1545" w:type="dxa"/>
+            <w:tcW w:w="2713" w:type="dxa"/>
           </w:tcPr>
           <w:p>
             <w:pPr>
@@ -4021,7 +6962,7 @@
         </w:tc>
         <w:tc>
           <w:tcPr>
-            <w:tcW w:w="1985" w:type="dxa"/>
+            <w:tcW w:w="1695" w:type="dxa"/>
           </w:tcPr>
           <w:p>
             <w:pPr>
@@ -4050,7 +6991,7 @@
         </w:tc>
         <w:tc>
           <w:tcPr>
-            <w:tcW w:w="3492" w:type="dxa"/>
+            <w:tcW w:w="2742" w:type="dxa"/>
           </w:tcPr>
           <w:p>
             <w:pPr>
@@ -4073,7 +7014,7 @@
       <w:tr>
         <w:tc>
           <w:tcPr>
-            <w:tcW w:w="1994" w:type="dxa"/>
+            <w:tcW w:w="1866" w:type="dxa"/>
           </w:tcPr>
           <w:p>
             <w:pPr>
@@ -4095,7 +7036,7 @@
         </w:tc>
         <w:tc>
           <w:tcPr>
-            <w:tcW w:w="1545" w:type="dxa"/>
+            <w:tcW w:w="2713" w:type="dxa"/>
           </w:tcPr>
           <w:p>
             <w:pPr>
@@ -4140,7 +7081,7 @@
         </w:tc>
         <w:tc>
           <w:tcPr>
-            <w:tcW w:w="1985" w:type="dxa"/>
+            <w:tcW w:w="1695" w:type="dxa"/>
           </w:tcPr>
           <w:p>
             <w:pPr>
@@ -4169,7 +7110,7 @@
         </w:tc>
         <w:tc>
           <w:tcPr>
-            <w:tcW w:w="3492" w:type="dxa"/>
+            <w:tcW w:w="2742" w:type="dxa"/>
           </w:tcPr>
           <w:p>
             <w:pPr>
@@ -4192,7 +7133,7 @@
       <w:tr>
         <w:tc>
           <w:tcPr>
-            <w:tcW w:w="1994" w:type="dxa"/>
+            <w:tcW w:w="1866" w:type="dxa"/>
           </w:tcPr>
           <w:p>
             <w:pPr>
@@ -4214,7 +7155,7 @@
         </w:tc>
         <w:tc>
           <w:tcPr>
-            <w:tcW w:w="1545" w:type="dxa"/>
+            <w:tcW w:w="2713" w:type="dxa"/>
           </w:tcPr>
           <w:p>
             <w:pPr>
@@ -4243,7 +7184,7 @@
         </w:tc>
         <w:tc>
           <w:tcPr>
-            <w:tcW w:w="1985" w:type="dxa"/>
+            <w:tcW w:w="1695" w:type="dxa"/>
           </w:tcPr>
           <w:p>
             <w:pPr>
@@ -4272,7 +7213,7 @@
         </w:tc>
         <w:tc>
           <w:tcPr>
-            <w:tcW w:w="3492" w:type="dxa"/>
+            <w:tcW w:w="2742" w:type="dxa"/>
           </w:tcPr>
           <w:p>
             <w:pPr>
@@ -4288,7 +7229,7 @@
       <w:tr>
         <w:tc>
           <w:tcPr>
-            <w:tcW w:w="1994" w:type="dxa"/>
+            <w:tcW w:w="1866" w:type="dxa"/>
           </w:tcPr>
           <w:p>
             <w:pPr>
@@ -4310,7 +7251,7 @@
         </w:tc>
         <w:tc>
           <w:tcPr>
-            <w:tcW w:w="1545" w:type="dxa"/>
+            <w:tcW w:w="2713" w:type="dxa"/>
           </w:tcPr>
           <w:p>
             <w:pPr>
@@ -4364,7 +7305,7 @@
         </w:tc>
         <w:tc>
           <w:tcPr>
-            <w:tcW w:w="1985" w:type="dxa"/>
+            <w:tcW w:w="1695" w:type="dxa"/>
           </w:tcPr>
           <w:p>
             <w:pPr>
@@ -4393,7 +7334,7 @@
         </w:tc>
         <w:tc>
           <w:tcPr>
-            <w:tcW w:w="3492" w:type="dxa"/>
+            <w:tcW w:w="2742" w:type="dxa"/>
           </w:tcPr>
           <w:p>
             <w:pPr>
@@ -4518,7 +7459,7 @@
   <w:abstractNum w:abstractNumId="0" w15:restartNumberingAfterBreak="0">
     <w:nsid w:val="0F6A7E5B"/>
     <w:multiLevelType w:val="hybridMultilevel"/>
-    <w:tmpl w:val="8D741FE4"/>
+    <w:tmpl w:val="BBFA1D60"/>
     <w:lvl w:ilvl="0" w:tplc="08090001">
       <w:start w:val="1"/>
       <w:numFmt w:val="bullet"/>

</xml_diff>